<commit_message>
[feat]: sets up nexjs routing
</commit_message>
<xml_diff>
--- a/output/10900_Steinmacher___Lorenz_Immobilien_OHG/260217_Angebot_Steinmacher & Lorenz Immobilien OHG ExposéProfi.docx
+++ b/output/10900_Steinmacher___Lorenz_Immobilien_OHG/260217_Angebot_Steinmacher & Lorenz Immobilien OHG ExposéProfi.docx
@@ -209,7 +209,7 @@
           <w:sz w:val="32"/>
           <w:szCs w:val="32"/>
         </w:rPr>
-        <w:t xml:space="preserve">Angebot Nr.2026-02-17-9</w:t>
+        <w:t xml:space="preserve">Angebot Nr.2026-02-17-10</w:t>
       </w:r>
     </w:p>
     <w:p>
@@ -597,8 +597,8 @@
       <w:tblGrid>
         <w:gridCol w:w="993"/>
         <w:gridCol w:w="1842"/>
-        <w:gridCol w:w="4962"/>
-        <w:gridCol w:w="1274"/>
+        <w:gridCol w:w="4963"/>
+        <w:gridCol w:w="1273"/>
       </w:tblGrid>
       <w:tr>
         <w:trPr>
@@ -670,7 +670,7 @@
         </w:tc>
         <w:tc>
           <w:tcPr>
-            <w:tcW w:w="4962" w:type="dxa"/>
+            <w:tcW w:w="4963" w:type="dxa"/>
             <w:tcBorders>
               <w:top w:val="single" w:sz="4" w:space="0" w:color="000000"/>
               <w:left w:val="single" w:sz="4" w:space="0" w:color="000000"/>
@@ -702,7 +702,7 @@
         </w:tc>
         <w:tc>
           <w:tcPr>
-            <w:tcW w:w="1274" w:type="dxa"/>
+            <w:tcW w:w="1273" w:type="dxa"/>
             <w:tcBorders>
               <w:top w:val="single" w:sz="4" w:space="0" w:color="000000"/>
               <w:left w:val="single" w:sz="4" w:space="0" w:color="000000"/>
@@ -877,7 +877,7 @@
         </w:tc>
         <w:tc>
           <w:tcPr>
-            <w:tcW w:w="4962" w:type="dxa"/>
+            <w:tcW w:w="4963" w:type="dxa"/>
             <w:tcBorders>
               <w:top w:val="single" w:sz="4" w:space="0" w:color="000000"/>
               <w:left w:val="single" w:sz="4" w:space="0" w:color="000000"/>
@@ -936,7 +936,7 @@
                 <w:szCs w:val="24"/>
                 <w:lang w:val="en-US"/>
               </w:rPr>
-              <w:t xml:space="preserve">  ●  </w:t>
+              <w:t xml:space="preserve">●  </w:t>
             </w:r>
             <w:r>
               <w:rPr>
@@ -1022,7 +1022,7 @@
                 <w:szCs w:val="24"/>
                 <w:lang w:val="en-US"/>
               </w:rPr>
-              <w:t xml:space="preserve">  10x Terrasse (Whg. XX)</w:t>
+              <w:t xml:space="preserve">10x Terrasse (Whg. XX)</w:t>
             </w:r>
           </w:p>
           <w:p>
@@ -1076,7 +1076,7 @@
                 <w:szCs w:val="24"/>
                 <w:lang w:val="en-US"/>
               </w:rPr>
-              <w:t xml:space="preserve">  ●  </w:t>
+              <w:t xml:space="preserve">●  </w:t>
             </w:r>
             <w:r>
               <w:rPr>
@@ -1146,7 +1146,7 @@
                 <w:szCs w:val="24"/>
                 <w:lang w:val="en-US"/>
               </w:rPr>
-              <w:t xml:space="preserve">  ●  </w:t>
+              <w:t xml:space="preserve">●  </w:t>
             </w:r>
             <w:r>
               <w:rPr>
@@ -1216,7 +1216,7 @@
                 <w:szCs w:val="24"/>
                 <w:lang w:val="en-US"/>
               </w:rPr>
-              <w:t xml:space="preserve">  ●  </w:t>
+              <w:t xml:space="preserve">●  </w:t>
             </w:r>
             <w:r>
               <w:rPr>
@@ -1286,7 +1286,7 @@
                 <w:szCs w:val="24"/>
                 <w:lang w:val="en-US"/>
               </w:rPr>
-              <w:t xml:space="preserve">  ●  </w:t>
+              <w:t xml:space="preserve">●  </w:t>
             </w:r>
             <w:r>
               <w:rPr>
@@ -1346,7 +1346,7 @@
         </w:tc>
         <w:tc>
           <w:tcPr>
-            <w:tcW w:w="1274" w:type="dxa"/>
+            <w:tcW w:w="1273" w:type="dxa"/>
             <w:tcBorders>
               <w:top w:val="single" w:sz="4" w:space="0" w:color="000000"/>
               <w:left w:val="single" w:sz="4" w:space="0" w:color="000000"/>
@@ -1451,7 +1451,7 @@
         </w:tc>
         <w:tc>
           <w:tcPr>
-            <w:tcW w:w="4962" w:type="dxa"/>
+            <w:tcW w:w="4963" w:type="dxa"/>
             <w:tcBorders>
               <w:top w:val="single" w:sz="4" w:space="0" w:color="000000"/>
               <w:left w:val="single" w:sz="4" w:space="0" w:color="000000"/>
@@ -1483,7 +1483,7 @@
         </w:tc>
         <w:tc>
           <w:tcPr>
-            <w:tcW w:w="1274" w:type="dxa"/>
+            <w:tcW w:w="1273" w:type="dxa"/>
             <w:tcBorders>
               <w:top w:val="single" w:sz="4" w:space="0" w:color="000000"/>
               <w:left w:val="single" w:sz="4" w:space="0" w:color="000000"/>
@@ -1585,7 +1585,7 @@
         </w:tc>
         <w:tc>
           <w:tcPr>
-            <w:tcW w:w="4962" w:type="dxa"/>
+            <w:tcW w:w="4963" w:type="dxa"/>
             <w:tcBorders>
               <w:top w:val="single" w:sz="4" w:space="0" w:color="000000"/>
               <w:left w:val="single" w:sz="4" w:space="0" w:color="000000"/>
@@ -1616,7 +1616,7 @@
         </w:tc>
         <w:tc>
           <w:tcPr>
-            <w:tcW w:w="1274" w:type="dxa"/>
+            <w:tcW w:w="1273" w:type="dxa"/>
             <w:tcBorders>
               <w:top w:val="single" w:sz="4" w:space="0" w:color="000000"/>
               <w:left w:val="single" w:sz="4" w:space="0" w:color="000000"/>
@@ -1716,7 +1716,7 @@
         </w:tc>
         <w:tc>
           <w:tcPr>
-            <w:tcW w:w="4962" w:type="dxa"/>
+            <w:tcW w:w="4963" w:type="dxa"/>
             <w:tcBorders>
               <w:top w:val="single" w:sz="4" w:space="0" w:color="000000"/>
               <w:left w:val="single" w:sz="4" w:space="0" w:color="000000"/>
@@ -1747,7 +1747,7 @@
         </w:tc>
         <w:tc>
           <w:tcPr>
-            <w:tcW w:w="1274" w:type="dxa"/>
+            <w:tcW w:w="1273" w:type="dxa"/>
             <w:tcBorders>
               <w:top w:val="single" w:sz="4" w:space="0" w:color="000000"/>
               <w:left w:val="single" w:sz="4" w:space="0" w:color="000000"/>
@@ -1847,7 +1847,7 @@
         </w:tc>
         <w:tc>
           <w:tcPr>
-            <w:tcW w:w="4962" w:type="dxa"/>
+            <w:tcW w:w="4963" w:type="dxa"/>
             <w:tcBorders>
               <w:top w:val="single" w:sz="4" w:space="0" w:color="000000"/>
               <w:left w:val="single" w:sz="4" w:space="0" w:color="000000"/>
@@ -1878,7 +1878,7 @@
         </w:tc>
         <w:tc>
           <w:tcPr>
-            <w:tcW w:w="1274" w:type="dxa"/>
+            <w:tcW w:w="1273" w:type="dxa"/>
             <w:tcBorders>
               <w:top w:val="single" w:sz="4" w:space="0" w:color="000000"/>
               <w:left w:val="single" w:sz="4" w:space="0" w:color="000000"/>
@@ -1981,7 +1981,7 @@
         </w:tc>
         <w:tc>
           <w:tcPr>
-            <w:tcW w:w="4962" w:type="dxa"/>
+            <w:tcW w:w="4963" w:type="dxa"/>
             <w:tcBorders>
               <w:top w:val="single" w:sz="4" w:space="0" w:color="000000"/>
               <w:left w:val="single" w:sz="4" w:space="0" w:color="000000"/>
@@ -2012,7 +2012,7 @@
         </w:tc>
         <w:tc>
           <w:tcPr>
-            <w:tcW w:w="1274" w:type="dxa"/>
+            <w:tcW w:w="1273" w:type="dxa"/>
             <w:tcBorders>
               <w:top w:val="single" w:sz="4" w:space="0" w:color="000000"/>
               <w:left w:val="single" w:sz="4" w:space="0" w:color="000000"/>
@@ -2167,7 +2167,7 @@
         </w:tc>
         <w:tc>
           <w:tcPr>
-            <w:tcW w:w="4962" w:type="dxa"/>
+            <w:tcW w:w="4963" w:type="dxa"/>
             <w:tcBorders>
               <w:top w:val="single" w:sz="4" w:space="0" w:color="000000"/>
               <w:left w:val="single" w:sz="4" w:space="0" w:color="000000"/>
@@ -2226,7 +2226,7 @@
                 <w:szCs w:val="24"/>
                 <w:lang w:val="en-US"/>
               </w:rPr>
-              <w:t xml:space="preserve">  ●  </w:t>
+              <w:t xml:space="preserve">●  </w:t>
             </w:r>
             <w:r>
               <w:rPr>
@@ -2296,7 +2296,7 @@
                 <w:szCs w:val="24"/>
                 <w:lang w:val="en-US"/>
               </w:rPr>
-              <w:t xml:space="preserve">  ●  </w:t>
+              <w:t xml:space="preserve">●  </w:t>
             </w:r>
             <w:r>
               <w:rPr>
@@ -2366,7 +2366,7 @@
                 <w:szCs w:val="24"/>
                 <w:lang w:val="en-US"/>
               </w:rPr>
-              <w:t xml:space="preserve">  ●  </w:t>
+              <w:t xml:space="preserve">●  </w:t>
             </w:r>
             <w:r>
               <w:rPr>
@@ -2436,7 +2436,7 @@
                 <w:szCs w:val="24"/>
                 <w:lang w:val="en-US"/>
               </w:rPr>
-              <w:t xml:space="preserve">  ●  </w:t>
+              <w:t xml:space="preserve">●  </w:t>
             </w:r>
             <w:r>
               <w:rPr>
@@ -2506,7 +2506,7 @@
                 <w:szCs w:val="24"/>
                 <w:lang w:val="en-US"/>
               </w:rPr>
-              <w:t xml:space="preserve">  ●  </w:t>
+              <w:t xml:space="preserve">●  </w:t>
             </w:r>
             <w:r>
               <w:rPr>
@@ -2576,7 +2576,7 @@
                 <w:szCs w:val="24"/>
                 <w:lang w:val="en-US"/>
               </w:rPr>
-              <w:t xml:space="preserve">  ●  </w:t>
+              <w:t xml:space="preserve">●  </w:t>
             </w:r>
             <w:r>
               <w:rPr>
@@ -2665,7 +2665,7 @@
         </w:tc>
         <w:tc>
           <w:tcPr>
-            <w:tcW w:w="1274" w:type="dxa"/>
+            <w:tcW w:w="1273" w:type="dxa"/>
             <w:tcBorders>
               <w:top w:val="single" w:sz="4" w:space="0" w:color="000000"/>
               <w:left w:val="single" w:sz="4" w:space="0" w:color="000000"/>
@@ -2770,7 +2770,7 @@
         </w:tc>
         <w:tc>
           <w:tcPr>
-            <w:tcW w:w="4962" w:type="dxa"/>
+            <w:tcW w:w="4963" w:type="dxa"/>
             <w:tcBorders>
               <w:top w:val="single" w:sz="4" w:space="0" w:color="000000"/>
               <w:left w:val="single" w:sz="4" w:space="0" w:color="000000"/>
@@ -2802,7 +2802,7 @@
         </w:tc>
         <w:tc>
           <w:tcPr>
-            <w:tcW w:w="1274" w:type="dxa"/>
+            <w:tcW w:w="1273" w:type="dxa"/>
             <w:tcBorders>
               <w:top w:val="single" w:sz="4" w:space="0" w:color="000000"/>
               <w:left w:val="single" w:sz="4" w:space="0" w:color="000000"/>
@@ -2904,7 +2904,7 @@
         </w:tc>
         <w:tc>
           <w:tcPr>
-            <w:tcW w:w="4962" w:type="dxa"/>
+            <w:tcW w:w="4963" w:type="dxa"/>
             <w:tcBorders>
               <w:top w:val="single" w:sz="4" w:space="0" w:color="000000"/>
               <w:left w:val="single" w:sz="4" w:space="0" w:color="000000"/>
@@ -2935,7 +2935,7 @@
         </w:tc>
         <w:tc>
           <w:tcPr>
-            <w:tcW w:w="1274" w:type="dxa"/>
+            <w:tcW w:w="1273" w:type="dxa"/>
             <w:tcBorders>
               <w:top w:val="single" w:sz="4" w:space="0" w:color="000000"/>
               <w:left w:val="single" w:sz="4" w:space="0" w:color="000000"/>
@@ -3035,7 +3035,7 @@
         </w:tc>
         <w:tc>
           <w:tcPr>
-            <w:tcW w:w="4962" w:type="dxa"/>
+            <w:tcW w:w="4963" w:type="dxa"/>
             <w:tcBorders>
               <w:top w:val="single" w:sz="4" w:space="0" w:color="000000"/>
               <w:left w:val="single" w:sz="4" w:space="0" w:color="000000"/>
@@ -3066,7 +3066,7 @@
         </w:tc>
         <w:tc>
           <w:tcPr>
-            <w:tcW w:w="1274" w:type="dxa"/>
+            <w:tcW w:w="1273" w:type="dxa"/>
             <w:tcBorders>
               <w:top w:val="single" w:sz="4" w:space="0" w:color="000000"/>
               <w:left w:val="single" w:sz="4" w:space="0" w:color="000000"/>
@@ -3166,7 +3166,7 @@
         </w:tc>
         <w:tc>
           <w:tcPr>
-            <w:tcW w:w="4962" w:type="dxa"/>
+            <w:tcW w:w="4963" w:type="dxa"/>
             <w:tcBorders>
               <w:top w:val="single" w:sz="4" w:space="0" w:color="000000"/>
               <w:left w:val="single" w:sz="4" w:space="0" w:color="000000"/>
@@ -3197,7 +3197,7 @@
         </w:tc>
         <w:tc>
           <w:tcPr>
-            <w:tcW w:w="1274" w:type="dxa"/>
+            <w:tcW w:w="1273" w:type="dxa"/>
             <w:tcBorders>
               <w:top w:val="single" w:sz="4" w:space="0" w:color="000000"/>
               <w:left w:val="single" w:sz="4" w:space="0" w:color="000000"/>
@@ -3300,7 +3300,7 @@
         </w:tc>
         <w:tc>
           <w:tcPr>
-            <w:tcW w:w="4962" w:type="dxa"/>
+            <w:tcW w:w="4963" w:type="dxa"/>
             <w:tcBorders>
               <w:top w:val="single" w:sz="4" w:space="0" w:color="000000"/>
               <w:left w:val="single" w:sz="4" w:space="0" w:color="000000"/>
@@ -3331,7 +3331,7 @@
         </w:tc>
         <w:tc>
           <w:tcPr>
-            <w:tcW w:w="1274" w:type="dxa"/>
+            <w:tcW w:w="1273" w:type="dxa"/>
             <w:tcBorders>
               <w:top w:val="single" w:sz="4" w:space="0" w:color="000000"/>
               <w:left w:val="single" w:sz="4" w:space="0" w:color="000000"/>
@@ -3486,7 +3486,7 @@
         </w:tc>
         <w:tc>
           <w:tcPr>
-            <w:tcW w:w="4962" w:type="dxa"/>
+            <w:tcW w:w="4963" w:type="dxa"/>
             <w:tcBorders>
               <w:top w:val="single" w:sz="4" w:space="0" w:color="000000"/>
               <w:left w:val="single" w:sz="4" w:space="0" w:color="000000"/>
@@ -3545,7 +3545,7 @@
                 <w:szCs w:val="24"/>
                 <w:lang w:val="en-US"/>
               </w:rPr>
-              <w:t xml:space="preserve">  ●  </w:t>
+              <w:t xml:space="preserve">●  </w:t>
             </w:r>
             <w:r>
               <w:rPr>
@@ -3615,7 +3615,7 @@
                 <w:szCs w:val="24"/>
                 <w:lang w:val="en-US"/>
               </w:rPr>
-              <w:t xml:space="preserve">  ●  </w:t>
+              <w:t xml:space="preserve">●  </w:t>
             </w:r>
             <w:r>
               <w:rPr>
@@ -3685,7 +3685,7 @@
                 <w:szCs w:val="24"/>
                 <w:lang w:val="en-US"/>
               </w:rPr>
-              <w:t xml:space="preserve">  ●  </w:t>
+              <w:t xml:space="preserve">●  </w:t>
             </w:r>
             <w:r>
               <w:rPr>
@@ -3755,7 +3755,7 @@
                 <w:szCs w:val="24"/>
                 <w:lang w:val="en-US"/>
               </w:rPr>
-              <w:t xml:space="preserve">  ●  </w:t>
+              <w:t xml:space="preserve">●  </w:t>
             </w:r>
             <w:r>
               <w:rPr>
@@ -3825,7 +3825,7 @@
                 <w:szCs w:val="24"/>
                 <w:lang w:val="en-US"/>
               </w:rPr>
-              <w:t xml:space="preserve">  ●  </w:t>
+              <w:t xml:space="preserve">●  </w:t>
             </w:r>
             <w:r>
               <w:rPr>
@@ -3895,7 +3895,7 @@
                 <w:szCs w:val="24"/>
                 <w:lang w:val="en-US"/>
               </w:rPr>
-              <w:t xml:space="preserve">  ●  </w:t>
+              <w:t xml:space="preserve">●  </w:t>
             </w:r>
             <w:r>
               <w:rPr>
@@ -3984,7 +3984,7 @@
         </w:tc>
         <w:tc>
           <w:tcPr>
-            <w:tcW w:w="1274" w:type="dxa"/>
+            <w:tcW w:w="1273" w:type="dxa"/>
             <w:tcBorders>
               <w:top w:val="single" w:sz="4" w:space="0" w:color="000000"/>
               <w:left w:val="single" w:sz="4" w:space="0" w:color="000000"/>
@@ -4089,7 +4089,7 @@
         </w:tc>
         <w:tc>
           <w:tcPr>
-            <w:tcW w:w="4962" w:type="dxa"/>
+            <w:tcW w:w="4963" w:type="dxa"/>
             <w:tcBorders>
               <w:top w:val="single" w:sz="4" w:space="0" w:color="000000"/>
               <w:left w:val="single" w:sz="4" w:space="0" w:color="000000"/>
@@ -4121,7 +4121,7 @@
         </w:tc>
         <w:tc>
           <w:tcPr>
-            <w:tcW w:w="1274" w:type="dxa"/>
+            <w:tcW w:w="1273" w:type="dxa"/>
             <w:tcBorders>
               <w:top w:val="single" w:sz="4" w:space="0" w:color="000000"/>
               <w:left w:val="single" w:sz="4" w:space="0" w:color="000000"/>
@@ -4223,7 +4223,7 @@
         </w:tc>
         <w:tc>
           <w:tcPr>
-            <w:tcW w:w="4962" w:type="dxa"/>
+            <w:tcW w:w="4963" w:type="dxa"/>
             <w:tcBorders>
               <w:top w:val="single" w:sz="4" w:space="0" w:color="000000"/>
               <w:left w:val="single" w:sz="4" w:space="0" w:color="000000"/>
@@ -4254,7 +4254,7 @@
         </w:tc>
         <w:tc>
           <w:tcPr>
-            <w:tcW w:w="1274" w:type="dxa"/>
+            <w:tcW w:w="1273" w:type="dxa"/>
             <w:tcBorders>
               <w:top w:val="single" w:sz="4" w:space="0" w:color="000000"/>
               <w:left w:val="single" w:sz="4" w:space="0" w:color="000000"/>
@@ -4354,7 +4354,7 @@
         </w:tc>
         <w:tc>
           <w:tcPr>
-            <w:tcW w:w="4962" w:type="dxa"/>
+            <w:tcW w:w="4963" w:type="dxa"/>
             <w:tcBorders>
               <w:top w:val="single" w:sz="4" w:space="0" w:color="000000"/>
               <w:left w:val="single" w:sz="4" w:space="0" w:color="000000"/>
@@ -4385,7 +4385,7 @@
         </w:tc>
         <w:tc>
           <w:tcPr>
-            <w:tcW w:w="1274" w:type="dxa"/>
+            <w:tcW w:w="1273" w:type="dxa"/>
             <w:tcBorders>
               <w:top w:val="single" w:sz="4" w:space="0" w:color="000000"/>
               <w:left w:val="single" w:sz="4" w:space="0" w:color="000000"/>
@@ -4485,7 +4485,7 @@
         </w:tc>
         <w:tc>
           <w:tcPr>
-            <w:tcW w:w="4962" w:type="dxa"/>
+            <w:tcW w:w="4963" w:type="dxa"/>
             <w:tcBorders>
               <w:top w:val="single" w:sz="4" w:space="0" w:color="000000"/>
               <w:left w:val="single" w:sz="4" w:space="0" w:color="000000"/>
@@ -4516,7 +4516,7 @@
         </w:tc>
         <w:tc>
           <w:tcPr>
-            <w:tcW w:w="1274" w:type="dxa"/>
+            <w:tcW w:w="1273" w:type="dxa"/>
             <w:tcBorders>
               <w:top w:val="single" w:sz="4" w:space="0" w:color="000000"/>
               <w:left w:val="single" w:sz="4" w:space="0" w:color="000000"/>
@@ -4619,7 +4619,7 @@
         </w:tc>
         <w:tc>
           <w:tcPr>
-            <w:tcW w:w="4962" w:type="dxa"/>
+            <w:tcW w:w="4963" w:type="dxa"/>
             <w:tcBorders>
               <w:top w:val="single" w:sz="4" w:space="0" w:color="000000"/>
               <w:left w:val="single" w:sz="4" w:space="0" w:color="000000"/>
@@ -4650,7 +4650,7 @@
         </w:tc>
         <w:tc>
           <w:tcPr>
-            <w:tcW w:w="1274" w:type="dxa"/>
+            <w:tcW w:w="1273" w:type="dxa"/>
             <w:tcBorders>
               <w:top w:val="single" w:sz="4" w:space="0" w:color="000000"/>
               <w:left w:val="single" w:sz="4" w:space="0" w:color="000000"/>
@@ -4805,7 +4805,7 @@
         </w:tc>
         <w:tc>
           <w:tcPr>
-            <w:tcW w:w="4962" w:type="dxa"/>
+            <w:tcW w:w="4963" w:type="dxa"/>
             <w:tcBorders>
               <w:top w:val="single" w:sz="4" w:space="0" w:color="000000"/>
               <w:left w:val="single" w:sz="4" w:space="0" w:color="000000"/>
@@ -4864,7 +4864,7 @@
                 <w:szCs w:val="24"/>
                 <w:lang w:val="en-US"/>
               </w:rPr>
-              <w:t xml:space="preserve">  ●  </w:t>
+              <w:t xml:space="preserve">●  </w:t>
             </w:r>
             <w:r>
               <w:rPr>
@@ -4934,7 +4934,7 @@
                 <w:szCs w:val="24"/>
                 <w:lang w:val="en-US"/>
               </w:rPr>
-              <w:t xml:space="preserve">  ●  </w:t>
+              <w:t xml:space="preserve">●  </w:t>
             </w:r>
             <w:r>
               <w:rPr>
@@ -5004,7 +5004,7 @@
                 <w:szCs w:val="24"/>
                 <w:lang w:val="en-US"/>
               </w:rPr>
-              <w:t xml:space="preserve">  ●  </w:t>
+              <w:t xml:space="preserve">●  </w:t>
             </w:r>
             <w:r>
               <w:rPr>
@@ -5074,7 +5074,7 @@
                 <w:szCs w:val="24"/>
                 <w:lang w:val="en-US"/>
               </w:rPr>
-              <w:t xml:space="preserve">  ●  </w:t>
+              <w:t xml:space="preserve">●  </w:t>
             </w:r>
             <w:r>
               <w:rPr>
@@ -5144,7 +5144,7 @@
                 <w:szCs w:val="24"/>
                 <w:lang w:val="en-US"/>
               </w:rPr>
-              <w:t xml:space="preserve">  ●  </w:t>
+              <w:t xml:space="preserve">●  </w:t>
             </w:r>
             <w:r>
               <w:rPr>
@@ -5233,7 +5233,7 @@
         </w:tc>
         <w:tc>
           <w:tcPr>
-            <w:tcW w:w="1274" w:type="dxa"/>
+            <w:tcW w:w="1273" w:type="dxa"/>
             <w:tcBorders>
               <w:top w:val="single" w:sz="4" w:space="0" w:color="000000"/>
               <w:left w:val="single" w:sz="4" w:space="0" w:color="000000"/>
@@ -5338,7 +5338,7 @@
         </w:tc>
         <w:tc>
           <w:tcPr>
-            <w:tcW w:w="4962" w:type="dxa"/>
+            <w:tcW w:w="4963" w:type="dxa"/>
             <w:tcBorders>
               <w:top w:val="single" w:sz="4" w:space="0" w:color="000000"/>
               <w:left w:val="single" w:sz="4" w:space="0" w:color="000000"/>
@@ -5370,7 +5370,7 @@
         </w:tc>
         <w:tc>
           <w:tcPr>
-            <w:tcW w:w="1274" w:type="dxa"/>
+            <w:tcW w:w="1273" w:type="dxa"/>
             <w:tcBorders>
               <w:top w:val="single" w:sz="4" w:space="0" w:color="000000"/>
               <w:left w:val="single" w:sz="4" w:space="0" w:color="000000"/>
@@ -5472,7 +5472,7 @@
         </w:tc>
         <w:tc>
           <w:tcPr>
-            <w:tcW w:w="4962" w:type="dxa"/>
+            <w:tcW w:w="4963" w:type="dxa"/>
             <w:tcBorders>
               <w:top w:val="single" w:sz="4" w:space="0" w:color="000000"/>
               <w:left w:val="single" w:sz="4" w:space="0" w:color="000000"/>
@@ -5503,7 +5503,7 @@
         </w:tc>
         <w:tc>
           <w:tcPr>
-            <w:tcW w:w="1274" w:type="dxa"/>
+            <w:tcW w:w="1273" w:type="dxa"/>
             <w:tcBorders>
               <w:top w:val="single" w:sz="4" w:space="0" w:color="000000"/>
               <w:left w:val="single" w:sz="4" w:space="0" w:color="000000"/>
@@ -5603,7 +5603,7 @@
         </w:tc>
         <w:tc>
           <w:tcPr>
-            <w:tcW w:w="4962" w:type="dxa"/>
+            <w:tcW w:w="4963" w:type="dxa"/>
             <w:tcBorders>
               <w:top w:val="single" w:sz="4" w:space="0" w:color="000000"/>
               <w:left w:val="single" w:sz="4" w:space="0" w:color="000000"/>
@@ -5634,7 +5634,7 @@
         </w:tc>
         <w:tc>
           <w:tcPr>
-            <w:tcW w:w="1274" w:type="dxa"/>
+            <w:tcW w:w="1273" w:type="dxa"/>
             <w:tcBorders>
               <w:top w:val="single" w:sz="4" w:space="0" w:color="000000"/>
               <w:left w:val="single" w:sz="4" w:space="0" w:color="000000"/>
@@ -5734,7 +5734,7 @@
         </w:tc>
         <w:tc>
           <w:tcPr>
-            <w:tcW w:w="4962" w:type="dxa"/>
+            <w:tcW w:w="4963" w:type="dxa"/>
             <w:tcBorders>
               <w:top w:val="single" w:sz="4" w:space="0" w:color="000000"/>
               <w:left w:val="single" w:sz="4" w:space="0" w:color="000000"/>
@@ -5765,7 +5765,7 @@
         </w:tc>
         <w:tc>
           <w:tcPr>
-            <w:tcW w:w="1274" w:type="dxa"/>
+            <w:tcW w:w="1273" w:type="dxa"/>
             <w:tcBorders>
               <w:top w:val="single" w:sz="4" w:space="0" w:color="000000"/>
               <w:left w:val="single" w:sz="4" w:space="0" w:color="000000"/>
@@ -5868,7 +5868,7 @@
         </w:tc>
         <w:tc>
           <w:tcPr>
-            <w:tcW w:w="4962" w:type="dxa"/>
+            <w:tcW w:w="4963" w:type="dxa"/>
             <w:tcBorders>
               <w:top w:val="single" w:sz="4" w:space="0" w:color="000000"/>
               <w:left w:val="single" w:sz="4" w:space="0" w:color="000000"/>
@@ -5899,7 +5899,7 @@
         </w:tc>
         <w:tc>
           <w:tcPr>
-            <w:tcW w:w="1274" w:type="dxa"/>
+            <w:tcW w:w="1273" w:type="dxa"/>
             <w:tcBorders>
               <w:top w:val="single" w:sz="4" w:space="0" w:color="000000"/>
               <w:left w:val="single" w:sz="4" w:space="0" w:color="000000"/>
@@ -6054,7 +6054,7 @@
         </w:tc>
         <w:tc>
           <w:tcPr>
-            <w:tcW w:w="4962" w:type="dxa"/>
+            <w:tcW w:w="4963" w:type="dxa"/>
             <w:tcBorders>
               <w:top w:val="single" w:sz="4" w:space="0" w:color="000000"/>
               <w:left w:val="single" w:sz="4" w:space="0" w:color="000000"/>
@@ -6113,7 +6113,7 @@
                 <w:szCs w:val="24"/>
                 <w:lang w:val="en-US"/>
               </w:rPr>
-              <w:t xml:space="preserve">  ●  </w:t>
+              <w:t xml:space="preserve">●  </w:t>
             </w:r>
             <w:r>
               <w:rPr>
@@ -6183,7 +6183,7 @@
                 <w:szCs w:val="24"/>
                 <w:lang w:val="en-US"/>
               </w:rPr>
-              <w:t xml:space="preserve">  ●  </w:t>
+              <w:t xml:space="preserve">●  </w:t>
             </w:r>
             <w:r>
               <w:rPr>
@@ -6253,7 +6253,7 @@
                 <w:szCs w:val="24"/>
                 <w:lang w:val="en-US"/>
               </w:rPr>
-              <w:t xml:space="preserve">  ●  </w:t>
+              <w:t xml:space="preserve">●  </w:t>
             </w:r>
             <w:r>
               <w:rPr>
@@ -6313,7 +6313,7 @@
         </w:tc>
         <w:tc>
           <w:tcPr>
-            <w:tcW w:w="1274" w:type="dxa"/>
+            <w:tcW w:w="1273" w:type="dxa"/>
             <w:tcBorders>
               <w:top w:val="single" w:sz="4" w:space="0" w:color="000000"/>
               <w:left w:val="single" w:sz="4" w:space="0" w:color="000000"/>
@@ -6418,7 +6418,7 @@
         </w:tc>
         <w:tc>
           <w:tcPr>
-            <w:tcW w:w="4962" w:type="dxa"/>
+            <w:tcW w:w="4963" w:type="dxa"/>
             <w:tcBorders>
               <w:top w:val="single" w:sz="4" w:space="0" w:color="000000"/>
               <w:left w:val="single" w:sz="4" w:space="0" w:color="000000"/>
@@ -6450,7 +6450,7 @@
         </w:tc>
         <w:tc>
           <w:tcPr>
-            <w:tcW w:w="1274" w:type="dxa"/>
+            <w:tcW w:w="1273" w:type="dxa"/>
             <w:tcBorders>
               <w:top w:val="single" w:sz="4" w:space="0" w:color="000000"/>
               <w:left w:val="single" w:sz="4" w:space="0" w:color="000000"/>
@@ -6552,7 +6552,7 @@
         </w:tc>
         <w:tc>
           <w:tcPr>
-            <w:tcW w:w="4962" w:type="dxa"/>
+            <w:tcW w:w="4963" w:type="dxa"/>
             <w:tcBorders>
               <w:top w:val="single" w:sz="4" w:space="0" w:color="000000"/>
               <w:left w:val="single" w:sz="4" w:space="0" w:color="000000"/>
@@ -6583,7 +6583,7 @@
         </w:tc>
         <w:tc>
           <w:tcPr>
-            <w:tcW w:w="1274" w:type="dxa"/>
+            <w:tcW w:w="1273" w:type="dxa"/>
             <w:tcBorders>
               <w:top w:val="single" w:sz="4" w:space="0" w:color="000000"/>
               <w:left w:val="single" w:sz="4" w:space="0" w:color="000000"/>
@@ -6683,7 +6683,7 @@
         </w:tc>
         <w:tc>
           <w:tcPr>
-            <w:tcW w:w="4962" w:type="dxa"/>
+            <w:tcW w:w="4963" w:type="dxa"/>
             <w:tcBorders>
               <w:top w:val="single" w:sz="4" w:space="0" w:color="000000"/>
               <w:left w:val="single" w:sz="4" w:space="0" w:color="000000"/>
@@ -6714,7 +6714,7 @@
         </w:tc>
         <w:tc>
           <w:tcPr>
-            <w:tcW w:w="1274" w:type="dxa"/>
+            <w:tcW w:w="1273" w:type="dxa"/>
             <w:tcBorders>
               <w:top w:val="single" w:sz="4" w:space="0" w:color="000000"/>
               <w:left w:val="single" w:sz="4" w:space="0" w:color="000000"/>
@@ -6814,7 +6814,7 @@
         </w:tc>
         <w:tc>
           <w:tcPr>
-            <w:tcW w:w="4962" w:type="dxa"/>
+            <w:tcW w:w="4963" w:type="dxa"/>
             <w:tcBorders>
               <w:top w:val="single" w:sz="4" w:space="0" w:color="000000"/>
               <w:left w:val="single" w:sz="4" w:space="0" w:color="000000"/>
@@ -6845,7 +6845,7 @@
         </w:tc>
         <w:tc>
           <w:tcPr>
-            <w:tcW w:w="1274" w:type="dxa"/>
+            <w:tcW w:w="1273" w:type="dxa"/>
             <w:tcBorders>
               <w:top w:val="single" w:sz="4" w:space="0" w:color="000000"/>
               <w:left w:val="single" w:sz="4" w:space="0" w:color="000000"/>
@@ -6948,7 +6948,7 @@
         </w:tc>
         <w:tc>
           <w:tcPr>
-            <w:tcW w:w="4962" w:type="dxa"/>
+            <w:tcW w:w="4963" w:type="dxa"/>
             <w:tcBorders>
               <w:top w:val="single" w:sz="4" w:space="0" w:color="000000"/>
               <w:left w:val="single" w:sz="4" w:space="0" w:color="000000"/>
@@ -6979,7 +6979,7 @@
         </w:tc>
         <w:tc>
           <w:tcPr>
-            <w:tcW w:w="1274" w:type="dxa"/>
+            <w:tcW w:w="1273" w:type="dxa"/>
             <w:tcBorders>
               <w:top w:val="single" w:sz="4" w:space="0" w:color="000000"/>
               <w:left w:val="single" w:sz="4" w:space="0" w:color="000000"/>
@@ -7134,7 +7134,7 @@
         </w:tc>
         <w:tc>
           <w:tcPr>
-            <w:tcW w:w="4962" w:type="dxa"/>
+            <w:tcW w:w="4963" w:type="dxa"/>
             <w:tcBorders>
               <w:top w:val="single" w:sz="4" w:space="0" w:color="000000"/>
               <w:left w:val="single" w:sz="4" w:space="0" w:color="000000"/>
@@ -7193,7 +7193,7 @@
                 <w:szCs w:val="24"/>
                 <w:lang w:val="en-US"/>
               </w:rPr>
-              <w:t xml:space="preserve">  ●  </w:t>
+              <w:t xml:space="preserve">●  </w:t>
             </w:r>
             <w:r>
               <w:rPr>
@@ -7263,7 +7263,7 @@
                 <w:szCs w:val="24"/>
                 <w:lang w:val="en-US"/>
               </w:rPr>
-              <w:t xml:space="preserve">  ●  </w:t>
+              <w:t xml:space="preserve">●  </w:t>
             </w:r>
             <w:r>
               <w:rPr>
@@ -7333,7 +7333,7 @@
                 <w:szCs w:val="24"/>
                 <w:lang w:val="en-US"/>
               </w:rPr>
-              <w:t xml:space="preserve">  ●  </w:t>
+              <w:t xml:space="preserve">●  </w:t>
             </w:r>
             <w:r>
               <w:rPr>
@@ -7403,7 +7403,7 @@
                 <w:szCs w:val="24"/>
                 <w:lang w:val="en-US"/>
               </w:rPr>
-              <w:t xml:space="preserve">  ●  </w:t>
+              <w:t xml:space="preserve">●  </w:t>
             </w:r>
             <w:r>
               <w:rPr>
@@ -7473,7 +7473,7 @@
                 <w:szCs w:val="24"/>
                 <w:lang w:val="en-US"/>
               </w:rPr>
-              <w:t xml:space="preserve">  ●  </w:t>
+              <w:t xml:space="preserve">●  </w:t>
             </w:r>
             <w:r>
               <w:rPr>
@@ -7562,7 +7562,7 @@
         </w:tc>
         <w:tc>
           <w:tcPr>
-            <w:tcW w:w="1274" w:type="dxa"/>
+            <w:tcW w:w="1273" w:type="dxa"/>
             <w:tcBorders>
               <w:top w:val="single" w:sz="4" w:space="0" w:color="000000"/>
               <w:left w:val="single" w:sz="4" w:space="0" w:color="000000"/>
@@ -7667,7 +7667,7 @@
         </w:tc>
         <w:tc>
           <w:tcPr>
-            <w:tcW w:w="4962" w:type="dxa"/>
+            <w:tcW w:w="4963" w:type="dxa"/>
             <w:tcBorders>
               <w:top w:val="single" w:sz="4" w:space="0" w:color="000000"/>
               <w:left w:val="single" w:sz="4" w:space="0" w:color="000000"/>
@@ -7699,7 +7699,7 @@
         </w:tc>
         <w:tc>
           <w:tcPr>
-            <w:tcW w:w="1274" w:type="dxa"/>
+            <w:tcW w:w="1273" w:type="dxa"/>
             <w:tcBorders>
               <w:top w:val="single" w:sz="4" w:space="0" w:color="000000"/>
               <w:left w:val="single" w:sz="4" w:space="0" w:color="000000"/>
@@ -7801,7 +7801,7 @@
         </w:tc>
         <w:tc>
           <w:tcPr>
-            <w:tcW w:w="4962" w:type="dxa"/>
+            <w:tcW w:w="4963" w:type="dxa"/>
             <w:tcBorders>
               <w:top w:val="single" w:sz="4" w:space="0" w:color="000000"/>
               <w:left w:val="single" w:sz="4" w:space="0" w:color="000000"/>
@@ -7832,7 +7832,7 @@
         </w:tc>
         <w:tc>
           <w:tcPr>
-            <w:tcW w:w="1274" w:type="dxa"/>
+            <w:tcW w:w="1273" w:type="dxa"/>
             <w:tcBorders>
               <w:top w:val="single" w:sz="4" w:space="0" w:color="000000"/>
               <w:left w:val="single" w:sz="4" w:space="0" w:color="000000"/>
@@ -7932,7 +7932,7 @@
         </w:tc>
         <w:tc>
           <w:tcPr>
-            <w:tcW w:w="4962" w:type="dxa"/>
+            <w:tcW w:w="4963" w:type="dxa"/>
             <w:tcBorders>
               <w:top w:val="single" w:sz="4" w:space="0" w:color="000000"/>
               <w:left w:val="single" w:sz="4" w:space="0" w:color="000000"/>
@@ -7963,7 +7963,7 @@
         </w:tc>
         <w:tc>
           <w:tcPr>
-            <w:tcW w:w="1274" w:type="dxa"/>
+            <w:tcW w:w="1273" w:type="dxa"/>
             <w:tcBorders>
               <w:top w:val="single" w:sz="4" w:space="0" w:color="000000"/>
               <w:left w:val="single" w:sz="4" w:space="0" w:color="000000"/>
@@ -8063,7 +8063,7 @@
         </w:tc>
         <w:tc>
           <w:tcPr>
-            <w:tcW w:w="4962" w:type="dxa"/>
+            <w:tcW w:w="4963" w:type="dxa"/>
             <w:tcBorders>
               <w:top w:val="single" w:sz="4" w:space="0" w:color="000000"/>
               <w:left w:val="single" w:sz="4" w:space="0" w:color="000000"/>
@@ -8094,7 +8094,7 @@
         </w:tc>
         <w:tc>
           <w:tcPr>
-            <w:tcW w:w="1274" w:type="dxa"/>
+            <w:tcW w:w="1273" w:type="dxa"/>
             <w:tcBorders>
               <w:top w:val="single" w:sz="4" w:space="0" w:color="000000"/>
               <w:left w:val="single" w:sz="4" w:space="0" w:color="000000"/>
@@ -8197,7 +8197,7 @@
         </w:tc>
         <w:tc>
           <w:tcPr>
-            <w:tcW w:w="4962" w:type="dxa"/>
+            <w:tcW w:w="4963" w:type="dxa"/>
             <w:tcBorders>
               <w:top w:val="single" w:sz="4" w:space="0" w:color="000000"/>
               <w:left w:val="single" w:sz="4" w:space="0" w:color="000000"/>
@@ -8228,7 +8228,7 @@
         </w:tc>
         <w:tc>
           <w:tcPr>
-            <w:tcW w:w="1274" w:type="dxa"/>
+            <w:tcW w:w="1273" w:type="dxa"/>
             <w:tcBorders>
               <w:top w:val="single" w:sz="4" w:space="0" w:color="000000"/>
               <w:left w:val="single" w:sz="4" w:space="0" w:color="000000"/>
@@ -8383,7 +8383,7 @@
         </w:tc>
         <w:tc>
           <w:tcPr>
-            <w:tcW w:w="4962" w:type="dxa"/>
+            <w:tcW w:w="4963" w:type="dxa"/>
             <w:tcBorders>
               <w:top w:val="single" w:sz="4" w:space="0" w:color="000000"/>
               <w:left w:val="single" w:sz="4" w:space="0" w:color="000000"/>
@@ -8442,7 +8442,7 @@
                 <w:szCs w:val="24"/>
                 <w:lang w:val="en-US"/>
               </w:rPr>
-              <w:t xml:space="preserve">  ●  </w:t>
+              <w:t xml:space="preserve">●  </w:t>
             </w:r>
             <w:r>
               <w:rPr>
@@ -8512,7 +8512,7 @@
                 <w:szCs w:val="24"/>
                 <w:lang w:val="en-US"/>
               </w:rPr>
-              <w:t xml:space="preserve">  ●  </w:t>
+              <w:t xml:space="preserve">●  </w:t>
             </w:r>
             <w:r>
               <w:rPr>
@@ -8582,7 +8582,7 @@
                 <w:szCs w:val="24"/>
                 <w:lang w:val="en-US"/>
               </w:rPr>
-              <w:t xml:space="preserve">  ●  </w:t>
+              <w:t xml:space="preserve">●  </w:t>
             </w:r>
             <w:r>
               <w:rPr>
@@ -8652,7 +8652,7 @@
                 <w:szCs w:val="24"/>
                 <w:lang w:val="en-US"/>
               </w:rPr>
-              <w:t xml:space="preserve">  ●  </w:t>
+              <w:t xml:space="preserve">●  </w:t>
             </w:r>
             <w:r>
               <w:rPr>
@@ -8722,7 +8722,7 @@
                 <w:szCs w:val="24"/>
                 <w:lang w:val="en-US"/>
               </w:rPr>
-              <w:t xml:space="preserve">  ●  </w:t>
+              <w:t xml:space="preserve">●  </w:t>
             </w:r>
             <w:r>
               <w:rPr>
@@ -8792,7 +8792,7 @@
                 <w:szCs w:val="24"/>
                 <w:lang w:val="en-US"/>
               </w:rPr>
-              <w:t xml:space="preserve">  ●  </w:t>
+              <w:t xml:space="preserve">●  </w:t>
             </w:r>
             <w:r>
               <w:rPr>
@@ -8881,7 +8881,7 @@
         </w:tc>
         <w:tc>
           <w:tcPr>
-            <w:tcW w:w="1274" w:type="dxa"/>
+            <w:tcW w:w="1273" w:type="dxa"/>
             <w:tcBorders>
               <w:top w:val="single" w:sz="4" w:space="0" w:color="000000"/>
               <w:left w:val="single" w:sz="4" w:space="0" w:color="000000"/>
@@ -8986,7 +8986,7 @@
         </w:tc>
         <w:tc>
           <w:tcPr>
-            <w:tcW w:w="4962" w:type="dxa"/>
+            <w:tcW w:w="4963" w:type="dxa"/>
             <w:tcBorders>
               <w:top w:val="single" w:sz="4" w:space="0" w:color="000000"/>
               <w:left w:val="single" w:sz="4" w:space="0" w:color="000000"/>
@@ -9018,7 +9018,7 @@
         </w:tc>
         <w:tc>
           <w:tcPr>
-            <w:tcW w:w="1274" w:type="dxa"/>
+            <w:tcW w:w="1273" w:type="dxa"/>
             <w:tcBorders>
               <w:top w:val="single" w:sz="4" w:space="0" w:color="000000"/>
               <w:left w:val="single" w:sz="4" w:space="0" w:color="000000"/>
@@ -9120,7 +9120,7 @@
         </w:tc>
         <w:tc>
           <w:tcPr>
-            <w:tcW w:w="4962" w:type="dxa"/>
+            <w:tcW w:w="4963" w:type="dxa"/>
             <w:tcBorders>
               <w:top w:val="single" w:sz="4" w:space="0" w:color="000000"/>
               <w:left w:val="single" w:sz="4" w:space="0" w:color="000000"/>
@@ -9151,7 +9151,7 @@
         </w:tc>
         <w:tc>
           <w:tcPr>
-            <w:tcW w:w="1274" w:type="dxa"/>
+            <w:tcW w:w="1273" w:type="dxa"/>
             <w:tcBorders>
               <w:top w:val="single" w:sz="4" w:space="0" w:color="000000"/>
               <w:left w:val="single" w:sz="4" w:space="0" w:color="000000"/>
@@ -9251,7 +9251,7 @@
         </w:tc>
         <w:tc>
           <w:tcPr>
-            <w:tcW w:w="4962" w:type="dxa"/>
+            <w:tcW w:w="4963" w:type="dxa"/>
             <w:tcBorders>
               <w:top w:val="single" w:sz="4" w:space="0" w:color="000000"/>
               <w:left w:val="single" w:sz="4" w:space="0" w:color="000000"/>
@@ -9282,7 +9282,7 @@
         </w:tc>
         <w:tc>
           <w:tcPr>
-            <w:tcW w:w="1274" w:type="dxa"/>
+            <w:tcW w:w="1273" w:type="dxa"/>
             <w:tcBorders>
               <w:top w:val="single" w:sz="4" w:space="0" w:color="000000"/>
               <w:left w:val="single" w:sz="4" w:space="0" w:color="000000"/>
@@ -9382,7 +9382,7 @@
         </w:tc>
         <w:tc>
           <w:tcPr>
-            <w:tcW w:w="4962" w:type="dxa"/>
+            <w:tcW w:w="4963" w:type="dxa"/>
             <w:tcBorders>
               <w:top w:val="single" w:sz="4" w:space="0" w:color="000000"/>
               <w:left w:val="single" w:sz="4" w:space="0" w:color="000000"/>
@@ -9413,7 +9413,7 @@
         </w:tc>
         <w:tc>
           <w:tcPr>
-            <w:tcW w:w="1274" w:type="dxa"/>
+            <w:tcW w:w="1273" w:type="dxa"/>
             <w:tcBorders>
               <w:top w:val="single" w:sz="4" w:space="0" w:color="000000"/>
               <w:left w:val="single" w:sz="4" w:space="0" w:color="000000"/>
@@ -9516,7 +9516,7 @@
         </w:tc>
         <w:tc>
           <w:tcPr>
-            <w:tcW w:w="4962" w:type="dxa"/>
+            <w:tcW w:w="4963" w:type="dxa"/>
             <w:tcBorders>
               <w:top w:val="single" w:sz="4" w:space="0" w:color="000000"/>
               <w:left w:val="single" w:sz="4" w:space="0" w:color="000000"/>
@@ -9547,7 +9547,7 @@
         </w:tc>
         <w:tc>
           <w:tcPr>
-            <w:tcW w:w="1274" w:type="dxa"/>
+            <w:tcW w:w="1273" w:type="dxa"/>
             <w:tcBorders>
               <w:top w:val="single" w:sz="4" w:space="0" w:color="000000"/>
               <w:left w:val="single" w:sz="4" w:space="0" w:color="000000"/>
@@ -9702,7 +9702,7 @@
         </w:tc>
         <w:tc>
           <w:tcPr>
-            <w:tcW w:w="4962" w:type="dxa"/>
+            <w:tcW w:w="4963" w:type="dxa"/>
             <w:tcBorders>
               <w:top w:val="single" w:sz="4" w:space="0" w:color="000000"/>
               <w:left w:val="single" w:sz="4" w:space="0" w:color="000000"/>
@@ -9761,7 +9761,7 @@
                 <w:szCs w:val="24"/>
                 <w:lang w:val="en-US"/>
               </w:rPr>
-              <w:t xml:space="preserve">  ●  </w:t>
+              <w:t xml:space="preserve">●  </w:t>
             </w:r>
             <w:r>
               <w:rPr>
@@ -9831,7 +9831,7 @@
                 <w:szCs w:val="24"/>
                 <w:lang w:val="en-US"/>
               </w:rPr>
-              <w:t xml:space="preserve">  ●  </w:t>
+              <w:t xml:space="preserve">●  </w:t>
             </w:r>
             <w:r>
               <w:rPr>
@@ -9901,7 +9901,7 @@
                 <w:szCs w:val="24"/>
                 <w:lang w:val="en-US"/>
               </w:rPr>
-              <w:t xml:space="preserve">  ●  </w:t>
+              <w:t xml:space="preserve">●  </w:t>
             </w:r>
             <w:r>
               <w:rPr>
@@ -9971,7 +9971,7 @@
                 <w:szCs w:val="24"/>
                 <w:lang w:val="en-US"/>
               </w:rPr>
-              <w:t xml:space="preserve">  ●  </w:t>
+              <w:t xml:space="preserve">●  </w:t>
             </w:r>
             <w:r>
               <w:rPr>
@@ -10041,7 +10041,7 @@
                 <w:szCs w:val="24"/>
                 <w:lang w:val="en-US"/>
               </w:rPr>
-              <w:t xml:space="preserve">  ●  </w:t>
+              <w:t xml:space="preserve">●  </w:t>
             </w:r>
             <w:r>
               <w:rPr>
@@ -10130,7 +10130,7 @@
         </w:tc>
         <w:tc>
           <w:tcPr>
-            <w:tcW w:w="1274" w:type="dxa"/>
+            <w:tcW w:w="1273" w:type="dxa"/>
             <w:tcBorders>
               <w:top w:val="single" w:sz="4" w:space="0" w:color="000000"/>
               <w:left w:val="single" w:sz="4" w:space="0" w:color="000000"/>
@@ -10235,7 +10235,7 @@
         </w:tc>
         <w:tc>
           <w:tcPr>
-            <w:tcW w:w="4962" w:type="dxa"/>
+            <w:tcW w:w="4963" w:type="dxa"/>
             <w:tcBorders>
               <w:top w:val="single" w:sz="4" w:space="0" w:color="000000"/>
               <w:left w:val="single" w:sz="4" w:space="0" w:color="000000"/>
@@ -10267,7 +10267,7 @@
         </w:tc>
         <w:tc>
           <w:tcPr>
-            <w:tcW w:w="1274" w:type="dxa"/>
+            <w:tcW w:w="1273" w:type="dxa"/>
             <w:tcBorders>
               <w:top w:val="single" w:sz="4" w:space="0" w:color="000000"/>
               <w:left w:val="single" w:sz="4" w:space="0" w:color="000000"/>
@@ -10369,7 +10369,7 @@
         </w:tc>
         <w:tc>
           <w:tcPr>
-            <w:tcW w:w="4962" w:type="dxa"/>
+            <w:tcW w:w="4963" w:type="dxa"/>
             <w:tcBorders>
               <w:top w:val="single" w:sz="4" w:space="0" w:color="000000"/>
               <w:left w:val="single" w:sz="4" w:space="0" w:color="000000"/>
@@ -10400,7 +10400,7 @@
         </w:tc>
         <w:tc>
           <w:tcPr>
-            <w:tcW w:w="1274" w:type="dxa"/>
+            <w:tcW w:w="1273" w:type="dxa"/>
             <w:tcBorders>
               <w:top w:val="single" w:sz="4" w:space="0" w:color="000000"/>
               <w:left w:val="single" w:sz="4" w:space="0" w:color="000000"/>
@@ -10500,7 +10500,7 @@
         </w:tc>
         <w:tc>
           <w:tcPr>
-            <w:tcW w:w="4962" w:type="dxa"/>
+            <w:tcW w:w="4963" w:type="dxa"/>
             <w:tcBorders>
               <w:top w:val="single" w:sz="4" w:space="0" w:color="000000"/>
               <w:left w:val="single" w:sz="4" w:space="0" w:color="000000"/>
@@ -10531,7 +10531,7 @@
         </w:tc>
         <w:tc>
           <w:tcPr>
-            <w:tcW w:w="1274" w:type="dxa"/>
+            <w:tcW w:w="1273" w:type="dxa"/>
             <w:tcBorders>
               <w:top w:val="single" w:sz="4" w:space="0" w:color="000000"/>
               <w:left w:val="single" w:sz="4" w:space="0" w:color="000000"/>
@@ -10631,7 +10631,7 @@
         </w:tc>
         <w:tc>
           <w:tcPr>
-            <w:tcW w:w="4962" w:type="dxa"/>
+            <w:tcW w:w="4963" w:type="dxa"/>
             <w:tcBorders>
               <w:top w:val="single" w:sz="4" w:space="0" w:color="000000"/>
               <w:left w:val="single" w:sz="4" w:space="0" w:color="000000"/>
@@ -10662,7 +10662,7 @@
         </w:tc>
         <w:tc>
           <w:tcPr>
-            <w:tcW w:w="1274" w:type="dxa"/>
+            <w:tcW w:w="1273" w:type="dxa"/>
             <w:tcBorders>
               <w:top w:val="single" w:sz="4" w:space="0" w:color="000000"/>
               <w:left w:val="single" w:sz="4" w:space="0" w:color="000000"/>
@@ -10765,7 +10765,7 @@
         </w:tc>
         <w:tc>
           <w:tcPr>
-            <w:tcW w:w="4962" w:type="dxa"/>
+            <w:tcW w:w="4963" w:type="dxa"/>
             <w:tcBorders>
               <w:top w:val="single" w:sz="4" w:space="0" w:color="000000"/>
               <w:left w:val="single" w:sz="4" w:space="0" w:color="000000"/>
@@ -10796,7 +10796,7 @@
         </w:tc>
         <w:tc>
           <w:tcPr>
-            <w:tcW w:w="1274" w:type="dxa"/>
+            <w:tcW w:w="1273" w:type="dxa"/>
             <w:tcBorders>
               <w:top w:val="single" w:sz="4" w:space="0" w:color="000000"/>
               <w:left w:val="single" w:sz="4" w:space="0" w:color="000000"/>
@@ -10951,7 +10951,7 @@
         </w:tc>
         <w:tc>
           <w:tcPr>
-            <w:tcW w:w="4962" w:type="dxa"/>
+            <w:tcW w:w="4963" w:type="dxa"/>
             <w:tcBorders>
               <w:top w:val="single" w:sz="4" w:space="0" w:color="000000"/>
               <w:left w:val="single" w:sz="4" w:space="0" w:color="000000"/>
@@ -11010,7 +11010,7 @@
                 <w:szCs w:val="24"/>
                 <w:lang w:val="en-US"/>
               </w:rPr>
-              <w:t xml:space="preserve">  ●  </w:t>
+              <w:t xml:space="preserve">●  </w:t>
             </w:r>
             <w:r>
               <w:rPr>
@@ -11080,7 +11080,7 @@
                 <w:szCs w:val="24"/>
                 <w:lang w:val="en-US"/>
               </w:rPr>
-              <w:t xml:space="preserve">  ●  </w:t>
+              <w:t xml:space="preserve">●  </w:t>
             </w:r>
             <w:r>
               <w:rPr>
@@ -11150,7 +11150,7 @@
                 <w:szCs w:val="24"/>
                 <w:lang w:val="en-US"/>
               </w:rPr>
-              <w:t xml:space="preserve">  ●  </w:t>
+              <w:t xml:space="preserve">●  </w:t>
             </w:r>
             <w:r>
               <w:rPr>
@@ -11220,7 +11220,7 @@
                 <w:szCs w:val="24"/>
                 <w:lang w:val="en-US"/>
               </w:rPr>
-              <w:t xml:space="preserve">  ●  </w:t>
+              <w:t xml:space="preserve">●  </w:t>
             </w:r>
             <w:r>
               <w:rPr>
@@ -11290,7 +11290,7 @@
                 <w:szCs w:val="24"/>
                 <w:lang w:val="en-US"/>
               </w:rPr>
-              <w:t xml:space="preserve">  ●  </w:t>
+              <w:t xml:space="preserve">●  </w:t>
             </w:r>
             <w:r>
               <w:rPr>
@@ -11350,7 +11350,7 @@
         </w:tc>
         <w:tc>
           <w:tcPr>
-            <w:tcW w:w="1274" w:type="dxa"/>
+            <w:tcW w:w="1273" w:type="dxa"/>
             <w:tcBorders>
               <w:top w:val="single" w:sz="4" w:space="0" w:color="000000"/>
               <w:left w:val="single" w:sz="4" w:space="0" w:color="000000"/>
@@ -11455,7 +11455,7 @@
         </w:tc>
         <w:tc>
           <w:tcPr>
-            <w:tcW w:w="4962" w:type="dxa"/>
+            <w:tcW w:w="4963" w:type="dxa"/>
             <w:tcBorders>
               <w:top w:val="single" w:sz="4" w:space="0" w:color="000000"/>
               <w:left w:val="single" w:sz="4" w:space="0" w:color="000000"/>
@@ -11487,7 +11487,7 @@
         </w:tc>
         <w:tc>
           <w:tcPr>
-            <w:tcW w:w="1274" w:type="dxa"/>
+            <w:tcW w:w="1273" w:type="dxa"/>
             <w:tcBorders>
               <w:top w:val="single" w:sz="4" w:space="0" w:color="000000"/>
               <w:left w:val="single" w:sz="4" w:space="0" w:color="000000"/>
@@ -11589,7 +11589,7 @@
         </w:tc>
         <w:tc>
           <w:tcPr>
-            <w:tcW w:w="4962" w:type="dxa"/>
+            <w:tcW w:w="4963" w:type="dxa"/>
             <w:tcBorders>
               <w:top w:val="single" w:sz="4" w:space="0" w:color="000000"/>
               <w:left w:val="single" w:sz="4" w:space="0" w:color="000000"/>
@@ -11620,7 +11620,7 @@
         </w:tc>
         <w:tc>
           <w:tcPr>
-            <w:tcW w:w="1274" w:type="dxa"/>
+            <w:tcW w:w="1273" w:type="dxa"/>
             <w:tcBorders>
               <w:top w:val="single" w:sz="4" w:space="0" w:color="000000"/>
               <w:left w:val="single" w:sz="4" w:space="0" w:color="000000"/>
@@ -11720,7 +11720,7 @@
         </w:tc>
         <w:tc>
           <w:tcPr>
-            <w:tcW w:w="4962" w:type="dxa"/>
+            <w:tcW w:w="4963" w:type="dxa"/>
             <w:tcBorders>
               <w:top w:val="single" w:sz="4" w:space="0" w:color="000000"/>
               <w:left w:val="single" w:sz="4" w:space="0" w:color="000000"/>
@@ -11751,7 +11751,7 @@
         </w:tc>
         <w:tc>
           <w:tcPr>
-            <w:tcW w:w="1274" w:type="dxa"/>
+            <w:tcW w:w="1273" w:type="dxa"/>
             <w:tcBorders>
               <w:top w:val="single" w:sz="4" w:space="0" w:color="000000"/>
               <w:left w:val="single" w:sz="4" w:space="0" w:color="000000"/>
@@ -11851,7 +11851,7 @@
         </w:tc>
         <w:tc>
           <w:tcPr>
-            <w:tcW w:w="4962" w:type="dxa"/>
+            <w:tcW w:w="4963" w:type="dxa"/>
             <w:tcBorders>
               <w:top w:val="single" w:sz="4" w:space="0" w:color="000000"/>
               <w:left w:val="single" w:sz="4" w:space="0" w:color="000000"/>
@@ -11882,7 +11882,7 @@
         </w:tc>
         <w:tc>
           <w:tcPr>
-            <w:tcW w:w="1274" w:type="dxa"/>
+            <w:tcW w:w="1273" w:type="dxa"/>
             <w:tcBorders>
               <w:top w:val="single" w:sz="4" w:space="0" w:color="000000"/>
               <w:left w:val="single" w:sz="4" w:space="0" w:color="000000"/>
@@ -11985,7 +11985,7 @@
         </w:tc>
         <w:tc>
           <w:tcPr>
-            <w:tcW w:w="4962" w:type="dxa"/>
+            <w:tcW w:w="4963" w:type="dxa"/>
             <w:tcBorders>
               <w:top w:val="single" w:sz="4" w:space="0" w:color="000000"/>
               <w:left w:val="single" w:sz="4" w:space="0" w:color="000000"/>
@@ -12016,7 +12016,7 @@
         </w:tc>
         <w:tc>
           <w:tcPr>
-            <w:tcW w:w="1274" w:type="dxa"/>
+            <w:tcW w:w="1273" w:type="dxa"/>
             <w:tcBorders>
               <w:top w:val="single" w:sz="4" w:space="0" w:color="000000"/>
               <w:left w:val="single" w:sz="4" w:space="0" w:color="000000"/>
@@ -12171,7 +12171,7 @@
         </w:tc>
         <w:tc>
           <w:tcPr>
-            <w:tcW w:w="4962" w:type="dxa"/>
+            <w:tcW w:w="4963" w:type="dxa"/>
             <w:tcBorders>
               <w:top w:val="single" w:sz="4" w:space="0" w:color="000000"/>
               <w:left w:val="single" w:sz="4" w:space="0" w:color="000000"/>
@@ -12230,7 +12230,7 @@
                 <w:szCs w:val="24"/>
                 <w:lang w:val="en-US"/>
               </w:rPr>
-              <w:t xml:space="preserve">  ●  </w:t>
+              <w:t xml:space="preserve">●  </w:t>
             </w:r>
             <w:r>
               <w:rPr>
@@ -12300,7 +12300,7 @@
                 <w:szCs w:val="24"/>
                 <w:lang w:val="en-US"/>
               </w:rPr>
-              <w:t xml:space="preserve">  ●  </w:t>
+              <w:t xml:space="preserve">●  </w:t>
             </w:r>
             <w:r>
               <w:rPr>
@@ -12370,7 +12370,7 @@
                 <w:szCs w:val="24"/>
                 <w:lang w:val="en-US"/>
               </w:rPr>
-              <w:t xml:space="preserve">  ●  </w:t>
+              <w:t xml:space="preserve">●  </w:t>
             </w:r>
             <w:r>
               <w:rPr>
@@ -12440,7 +12440,7 @@
                 <w:szCs w:val="24"/>
                 <w:lang w:val="en-US"/>
               </w:rPr>
-              <w:t xml:space="preserve">  ●  </w:t>
+              <w:t xml:space="preserve">●  </w:t>
             </w:r>
             <w:r>
               <w:rPr>
@@ -12510,7 +12510,7 @@
                 <w:szCs w:val="24"/>
                 <w:lang w:val="en-US"/>
               </w:rPr>
-              <w:t xml:space="preserve">  ●  </w:t>
+              <w:t xml:space="preserve">●  </w:t>
             </w:r>
             <w:r>
               <w:rPr>
@@ -12599,7 +12599,7 @@
         </w:tc>
         <w:tc>
           <w:tcPr>
-            <w:tcW w:w="1274" w:type="dxa"/>
+            <w:tcW w:w="1273" w:type="dxa"/>
             <w:tcBorders>
               <w:top w:val="single" w:sz="4" w:space="0" w:color="000000"/>
               <w:left w:val="single" w:sz="4" w:space="0" w:color="000000"/>
@@ -12704,7 +12704,7 @@
         </w:tc>
         <w:tc>
           <w:tcPr>
-            <w:tcW w:w="4962" w:type="dxa"/>
+            <w:tcW w:w="4963" w:type="dxa"/>
             <w:tcBorders>
               <w:top w:val="single" w:sz="4" w:space="0" w:color="000000"/>
               <w:left w:val="single" w:sz="4" w:space="0" w:color="000000"/>
@@ -12736,7 +12736,7 @@
         </w:tc>
         <w:tc>
           <w:tcPr>
-            <w:tcW w:w="1274" w:type="dxa"/>
+            <w:tcW w:w="1273" w:type="dxa"/>
             <w:tcBorders>
               <w:top w:val="single" w:sz="4" w:space="0" w:color="000000"/>
               <w:left w:val="single" w:sz="4" w:space="0" w:color="000000"/>
@@ -12838,7 +12838,7 @@
         </w:tc>
         <w:tc>
           <w:tcPr>
-            <w:tcW w:w="4962" w:type="dxa"/>
+            <w:tcW w:w="4963" w:type="dxa"/>
             <w:tcBorders>
               <w:top w:val="single" w:sz="4" w:space="0" w:color="000000"/>
               <w:left w:val="single" w:sz="4" w:space="0" w:color="000000"/>
@@ -12869,7 +12869,7 @@
         </w:tc>
         <w:tc>
           <w:tcPr>
-            <w:tcW w:w="1274" w:type="dxa"/>
+            <w:tcW w:w="1273" w:type="dxa"/>
             <w:tcBorders>
               <w:top w:val="single" w:sz="4" w:space="0" w:color="000000"/>
               <w:left w:val="single" w:sz="4" w:space="0" w:color="000000"/>
@@ -12969,7 +12969,7 @@
         </w:tc>
         <w:tc>
           <w:tcPr>
-            <w:tcW w:w="4962" w:type="dxa"/>
+            <w:tcW w:w="4963" w:type="dxa"/>
             <w:tcBorders>
               <w:top w:val="single" w:sz="4" w:space="0" w:color="000000"/>
               <w:left w:val="single" w:sz="4" w:space="0" w:color="000000"/>
@@ -13000,7 +13000,7 @@
         </w:tc>
         <w:tc>
           <w:tcPr>
-            <w:tcW w:w="1274" w:type="dxa"/>
+            <w:tcW w:w="1273" w:type="dxa"/>
             <w:tcBorders>
               <w:top w:val="single" w:sz="4" w:space="0" w:color="000000"/>
               <w:left w:val="single" w:sz="4" w:space="0" w:color="000000"/>
@@ -13100,7 +13100,7 @@
         </w:tc>
         <w:tc>
           <w:tcPr>
-            <w:tcW w:w="4962" w:type="dxa"/>
+            <w:tcW w:w="4963" w:type="dxa"/>
             <w:tcBorders>
               <w:top w:val="single" w:sz="4" w:space="0" w:color="000000"/>
               <w:left w:val="single" w:sz="4" w:space="0" w:color="000000"/>
@@ -13131,7 +13131,7 @@
         </w:tc>
         <w:tc>
           <w:tcPr>
-            <w:tcW w:w="1274" w:type="dxa"/>
+            <w:tcW w:w="1273" w:type="dxa"/>
             <w:tcBorders>
               <w:top w:val="single" w:sz="4" w:space="0" w:color="000000"/>
               <w:left w:val="single" w:sz="4" w:space="0" w:color="000000"/>
@@ -13234,7 +13234,7 @@
         </w:tc>
         <w:tc>
           <w:tcPr>
-            <w:tcW w:w="4962" w:type="dxa"/>
+            <w:tcW w:w="4963" w:type="dxa"/>
             <w:tcBorders>
               <w:top w:val="single" w:sz="4" w:space="0" w:color="000000"/>
               <w:left w:val="single" w:sz="4" w:space="0" w:color="000000"/>
@@ -13265,7 +13265,7 @@
         </w:tc>
         <w:tc>
           <w:tcPr>
-            <w:tcW w:w="1274" w:type="dxa"/>
+            <w:tcW w:w="1273" w:type="dxa"/>
             <w:tcBorders>
               <w:top w:val="single" w:sz="4" w:space="0" w:color="000000"/>
               <w:left w:val="single" w:sz="4" w:space="0" w:color="000000"/>
@@ -13420,7 +13420,7 @@
         </w:tc>
         <w:tc>
           <w:tcPr>
-            <w:tcW w:w="4962" w:type="dxa"/>
+            <w:tcW w:w="4963" w:type="dxa"/>
             <w:tcBorders>
               <w:top w:val="single" w:sz="4" w:space="0" w:color="000000"/>
               <w:left w:val="single" w:sz="4" w:space="0" w:color="000000"/>
@@ -13479,7 +13479,7 @@
                 <w:szCs w:val="24"/>
                 <w:lang w:val="en-US"/>
               </w:rPr>
-              <w:t xml:space="preserve">  ●  </w:t>
+              <w:t xml:space="preserve">●  </w:t>
             </w:r>
             <w:r>
               <w:rPr>
@@ -13549,7 +13549,7 @@
                 <w:szCs w:val="24"/>
                 <w:lang w:val="en-US"/>
               </w:rPr>
-              <w:t xml:space="preserve">  ●  </w:t>
+              <w:t xml:space="preserve">●  </w:t>
             </w:r>
             <w:r>
               <w:rPr>
@@ -13619,7 +13619,7 @@
                 <w:szCs w:val="24"/>
                 <w:lang w:val="en-US"/>
               </w:rPr>
-              <w:t xml:space="preserve">  ●  </w:t>
+              <w:t xml:space="preserve">●  </w:t>
             </w:r>
             <w:r>
               <w:rPr>
@@ -13679,7 +13679,7 @@
         </w:tc>
         <w:tc>
           <w:tcPr>
-            <w:tcW w:w="1274" w:type="dxa"/>
+            <w:tcW w:w="1273" w:type="dxa"/>
             <w:tcBorders>
               <w:top w:val="single" w:sz="4" w:space="0" w:color="000000"/>
               <w:left w:val="single" w:sz="4" w:space="0" w:color="000000"/>
@@ -13784,7 +13784,7 @@
         </w:tc>
         <w:tc>
           <w:tcPr>
-            <w:tcW w:w="4962" w:type="dxa"/>
+            <w:tcW w:w="4963" w:type="dxa"/>
             <w:tcBorders>
               <w:top w:val="single" w:sz="4" w:space="0" w:color="000000"/>
               <w:left w:val="single" w:sz="4" w:space="0" w:color="000000"/>
@@ -13816,7 +13816,7 @@
         </w:tc>
         <w:tc>
           <w:tcPr>
-            <w:tcW w:w="1274" w:type="dxa"/>
+            <w:tcW w:w="1273" w:type="dxa"/>
             <w:tcBorders>
               <w:top w:val="single" w:sz="4" w:space="0" w:color="000000"/>
               <w:left w:val="single" w:sz="4" w:space="0" w:color="000000"/>
@@ -13918,7 +13918,7 @@
         </w:tc>
         <w:tc>
           <w:tcPr>
-            <w:tcW w:w="4962" w:type="dxa"/>
+            <w:tcW w:w="4963" w:type="dxa"/>
             <w:tcBorders>
               <w:top w:val="single" w:sz="4" w:space="0" w:color="000000"/>
               <w:left w:val="single" w:sz="4" w:space="0" w:color="000000"/>
@@ -13949,7 +13949,7 @@
         </w:tc>
         <w:tc>
           <w:tcPr>
-            <w:tcW w:w="1274" w:type="dxa"/>
+            <w:tcW w:w="1273" w:type="dxa"/>
             <w:tcBorders>
               <w:top w:val="single" w:sz="4" w:space="0" w:color="000000"/>
               <w:left w:val="single" w:sz="4" w:space="0" w:color="000000"/>
@@ -14049,7 +14049,7 @@
         </w:tc>
         <w:tc>
           <w:tcPr>
-            <w:tcW w:w="4962" w:type="dxa"/>
+            <w:tcW w:w="4963" w:type="dxa"/>
             <w:tcBorders>
               <w:top w:val="single" w:sz="4" w:space="0" w:color="000000"/>
               <w:left w:val="single" w:sz="4" w:space="0" w:color="000000"/>
@@ -14080,7 +14080,7 @@
         </w:tc>
         <w:tc>
           <w:tcPr>
-            <w:tcW w:w="1274" w:type="dxa"/>
+            <w:tcW w:w="1273" w:type="dxa"/>
             <w:tcBorders>
               <w:top w:val="single" w:sz="4" w:space="0" w:color="000000"/>
               <w:left w:val="single" w:sz="4" w:space="0" w:color="000000"/>
@@ -14180,7 +14180,7 @@
         </w:tc>
         <w:tc>
           <w:tcPr>
-            <w:tcW w:w="4962" w:type="dxa"/>
+            <w:tcW w:w="4963" w:type="dxa"/>
             <w:tcBorders>
               <w:top w:val="single" w:sz="4" w:space="0" w:color="000000"/>
               <w:left w:val="single" w:sz="4" w:space="0" w:color="000000"/>
@@ -14211,7 +14211,7 @@
         </w:tc>
         <w:tc>
           <w:tcPr>
-            <w:tcW w:w="1274" w:type="dxa"/>
+            <w:tcW w:w="1273" w:type="dxa"/>
             <w:tcBorders>
               <w:top w:val="single" w:sz="4" w:space="0" w:color="000000"/>
               <w:left w:val="single" w:sz="4" w:space="0" w:color="000000"/>
@@ -14314,7 +14314,7 @@
         </w:tc>
         <w:tc>
           <w:tcPr>
-            <w:tcW w:w="4962" w:type="dxa"/>
+            <w:tcW w:w="4963" w:type="dxa"/>
             <w:tcBorders>
               <w:top w:val="single" w:sz="4" w:space="0" w:color="000000"/>
               <w:left w:val="single" w:sz="4" w:space="0" w:color="000000"/>
@@ -14345,7 +14345,7 @@
         </w:tc>
         <w:tc>
           <w:tcPr>
-            <w:tcW w:w="1274" w:type="dxa"/>
+            <w:tcW w:w="1273" w:type="dxa"/>
             <w:tcBorders>
               <w:top w:val="single" w:sz="4" w:space="0" w:color="000000"/>
               <w:left w:val="single" w:sz="4" w:space="0" w:color="000000"/>
@@ -14500,7 +14500,7 @@
         </w:tc>
         <w:tc>
           <w:tcPr>
-            <w:tcW w:w="4962" w:type="dxa"/>
+            <w:tcW w:w="4963" w:type="dxa"/>
             <w:tcBorders>
               <w:top w:val="single" w:sz="4" w:space="0" w:color="000000"/>
               <w:left w:val="single" w:sz="4" w:space="0" w:color="000000"/>
@@ -14559,7 +14559,7 @@
                 <w:szCs w:val="24"/>
                 <w:lang w:val="en-US"/>
               </w:rPr>
-              <w:t xml:space="preserve">  ●  </w:t>
+              <w:t xml:space="preserve">●  </w:t>
             </w:r>
             <w:r>
               <w:rPr>
@@ -14629,7 +14629,7 @@
                 <w:szCs w:val="24"/>
                 <w:lang w:val="en-US"/>
               </w:rPr>
-              <w:t xml:space="preserve">  ●  </w:t>
+              <w:t xml:space="preserve">●  </w:t>
             </w:r>
             <w:r>
               <w:rPr>
@@ -14699,7 +14699,7 @@
                 <w:szCs w:val="24"/>
                 <w:lang w:val="en-US"/>
               </w:rPr>
-              <w:t xml:space="preserve">  ●  </w:t>
+              <w:t xml:space="preserve">●  </w:t>
             </w:r>
             <w:r>
               <w:rPr>
@@ -14759,7 +14759,7 @@
         </w:tc>
         <w:tc>
           <w:tcPr>
-            <w:tcW w:w="1274" w:type="dxa"/>
+            <w:tcW w:w="1273" w:type="dxa"/>
             <w:tcBorders>
               <w:top w:val="single" w:sz="4" w:space="0" w:color="000000"/>
               <w:left w:val="single" w:sz="4" w:space="0" w:color="000000"/>
@@ -14864,7 +14864,7 @@
         </w:tc>
         <w:tc>
           <w:tcPr>
-            <w:tcW w:w="4962" w:type="dxa"/>
+            <w:tcW w:w="4963" w:type="dxa"/>
             <w:tcBorders>
               <w:top w:val="single" w:sz="4" w:space="0" w:color="000000"/>
               <w:left w:val="single" w:sz="4" w:space="0" w:color="000000"/>
@@ -14896,7 +14896,7 @@
         </w:tc>
         <w:tc>
           <w:tcPr>
-            <w:tcW w:w="1274" w:type="dxa"/>
+            <w:tcW w:w="1273" w:type="dxa"/>
             <w:tcBorders>
               <w:top w:val="single" w:sz="4" w:space="0" w:color="000000"/>
               <w:left w:val="single" w:sz="4" w:space="0" w:color="000000"/>
@@ -14998,7 +14998,7 @@
         </w:tc>
         <w:tc>
           <w:tcPr>
-            <w:tcW w:w="4962" w:type="dxa"/>
+            <w:tcW w:w="4963" w:type="dxa"/>
             <w:tcBorders>
               <w:top w:val="single" w:sz="4" w:space="0" w:color="000000"/>
               <w:left w:val="single" w:sz="4" w:space="0" w:color="000000"/>
@@ -15029,7 +15029,7 @@
         </w:tc>
         <w:tc>
           <w:tcPr>
-            <w:tcW w:w="1274" w:type="dxa"/>
+            <w:tcW w:w="1273" w:type="dxa"/>
             <w:tcBorders>
               <w:top w:val="single" w:sz="4" w:space="0" w:color="000000"/>
               <w:left w:val="single" w:sz="4" w:space="0" w:color="000000"/>
@@ -15129,7 +15129,7 @@
         </w:tc>
         <w:tc>
           <w:tcPr>
-            <w:tcW w:w="4962" w:type="dxa"/>
+            <w:tcW w:w="4963" w:type="dxa"/>
             <w:tcBorders>
               <w:top w:val="single" w:sz="4" w:space="0" w:color="000000"/>
               <w:left w:val="single" w:sz="4" w:space="0" w:color="000000"/>
@@ -15160,7 +15160,7 @@
         </w:tc>
         <w:tc>
           <w:tcPr>
-            <w:tcW w:w="1274" w:type="dxa"/>
+            <w:tcW w:w="1273" w:type="dxa"/>
             <w:tcBorders>
               <w:top w:val="single" w:sz="4" w:space="0" w:color="000000"/>
               <w:left w:val="single" w:sz="4" w:space="0" w:color="000000"/>
@@ -15260,7 +15260,7 @@
         </w:tc>
         <w:tc>
           <w:tcPr>
-            <w:tcW w:w="4962" w:type="dxa"/>
+            <w:tcW w:w="4963" w:type="dxa"/>
             <w:tcBorders>
               <w:top w:val="single" w:sz="4" w:space="0" w:color="000000"/>
               <w:left w:val="single" w:sz="4" w:space="0" w:color="000000"/>
@@ -15291,7 +15291,7 @@
         </w:tc>
         <w:tc>
           <w:tcPr>
-            <w:tcW w:w="1274" w:type="dxa"/>
+            <w:tcW w:w="1273" w:type="dxa"/>
             <w:tcBorders>
               <w:top w:val="single" w:sz="4" w:space="0" w:color="000000"/>
               <w:left w:val="single" w:sz="4" w:space="0" w:color="000000"/>
@@ -15394,7 +15394,7 @@
         </w:tc>
         <w:tc>
           <w:tcPr>
-            <w:tcW w:w="4962" w:type="dxa"/>
+            <w:tcW w:w="4963" w:type="dxa"/>
             <w:tcBorders>
               <w:top w:val="single" w:sz="4" w:space="0" w:color="000000"/>
               <w:left w:val="single" w:sz="4" w:space="0" w:color="000000"/>
@@ -15425,7 +15425,7 @@
         </w:tc>
         <w:tc>
           <w:tcPr>
-            <w:tcW w:w="1274" w:type="dxa"/>
+            <w:tcW w:w="1273" w:type="dxa"/>
             <w:tcBorders>
               <w:top w:val="single" w:sz="4" w:space="0" w:color="000000"/>
               <w:left w:val="single" w:sz="4" w:space="0" w:color="000000"/>
@@ -15580,7 +15580,7 @@
         </w:tc>
         <w:tc>
           <w:tcPr>
-            <w:tcW w:w="4962" w:type="dxa"/>
+            <w:tcW w:w="4963" w:type="dxa"/>
             <w:tcBorders>
               <w:top w:val="single" w:sz="4" w:space="0" w:color="000000"/>
               <w:left w:val="single" w:sz="4" w:space="0" w:color="000000"/>
@@ -15639,7 +15639,7 @@
                 <w:szCs w:val="24"/>
                 <w:lang w:val="en-US"/>
               </w:rPr>
-              <w:t xml:space="preserve">  ●  </w:t>
+              <w:t xml:space="preserve">●  </w:t>
             </w:r>
             <w:r>
               <w:rPr>
@@ -15709,7 +15709,7 @@
                 <w:szCs w:val="24"/>
                 <w:lang w:val="en-US"/>
               </w:rPr>
-              <w:t xml:space="preserve">  ●  </w:t>
+              <w:t xml:space="preserve">●  </w:t>
             </w:r>
             <w:r>
               <w:rPr>
@@ -15779,7 +15779,7 @@
                 <w:szCs w:val="24"/>
                 <w:lang w:val="en-US"/>
               </w:rPr>
-              <w:t xml:space="preserve">  ●  </w:t>
+              <w:t xml:space="preserve">●  </w:t>
             </w:r>
             <w:r>
               <w:rPr>
@@ -15849,7 +15849,7 @@
                 <w:szCs w:val="24"/>
                 <w:lang w:val="en-US"/>
               </w:rPr>
-              <w:t xml:space="preserve">  ●  </w:t>
+              <w:t xml:space="preserve">●  </w:t>
             </w:r>
             <w:r>
               <w:rPr>
@@ -15909,7 +15909,7 @@
         </w:tc>
         <w:tc>
           <w:tcPr>
-            <w:tcW w:w="1274" w:type="dxa"/>
+            <w:tcW w:w="1273" w:type="dxa"/>
             <w:tcBorders>
               <w:top w:val="single" w:sz="4" w:space="0" w:color="000000"/>
               <w:left w:val="single" w:sz="4" w:space="0" w:color="000000"/>
@@ -16014,7 +16014,7 @@
         </w:tc>
         <w:tc>
           <w:tcPr>
-            <w:tcW w:w="4962" w:type="dxa"/>
+            <w:tcW w:w="4963" w:type="dxa"/>
             <w:tcBorders>
               <w:top w:val="single" w:sz="4" w:space="0" w:color="000000"/>
               <w:left w:val="single" w:sz="4" w:space="0" w:color="000000"/>
@@ -16046,7 +16046,7 @@
         </w:tc>
         <w:tc>
           <w:tcPr>
-            <w:tcW w:w="1274" w:type="dxa"/>
+            <w:tcW w:w="1273" w:type="dxa"/>
             <w:tcBorders>
               <w:top w:val="single" w:sz="4" w:space="0" w:color="000000"/>
               <w:left w:val="single" w:sz="4" w:space="0" w:color="000000"/>
@@ -16148,7 +16148,7 @@
         </w:tc>
         <w:tc>
           <w:tcPr>
-            <w:tcW w:w="4962" w:type="dxa"/>
+            <w:tcW w:w="4963" w:type="dxa"/>
             <w:tcBorders>
               <w:top w:val="single" w:sz="4" w:space="0" w:color="000000"/>
               <w:left w:val="single" w:sz="4" w:space="0" w:color="000000"/>
@@ -16179,7 +16179,7 @@
         </w:tc>
         <w:tc>
           <w:tcPr>
-            <w:tcW w:w="1274" w:type="dxa"/>
+            <w:tcW w:w="1273" w:type="dxa"/>
             <w:tcBorders>
               <w:top w:val="single" w:sz="4" w:space="0" w:color="000000"/>
               <w:left w:val="single" w:sz="4" w:space="0" w:color="000000"/>
@@ -16279,7 +16279,7 @@
         </w:tc>
         <w:tc>
           <w:tcPr>
-            <w:tcW w:w="4962" w:type="dxa"/>
+            <w:tcW w:w="4963" w:type="dxa"/>
             <w:tcBorders>
               <w:top w:val="single" w:sz="4" w:space="0" w:color="000000"/>
               <w:left w:val="single" w:sz="4" w:space="0" w:color="000000"/>
@@ -16310,7 +16310,7 @@
         </w:tc>
         <w:tc>
           <w:tcPr>
-            <w:tcW w:w="1274" w:type="dxa"/>
+            <w:tcW w:w="1273" w:type="dxa"/>
             <w:tcBorders>
               <w:top w:val="single" w:sz="4" w:space="0" w:color="000000"/>
               <w:left w:val="single" w:sz="4" w:space="0" w:color="000000"/>
@@ -16410,7 +16410,7 @@
         </w:tc>
         <w:tc>
           <w:tcPr>
-            <w:tcW w:w="4962" w:type="dxa"/>
+            <w:tcW w:w="4963" w:type="dxa"/>
             <w:tcBorders>
               <w:top w:val="single" w:sz="4" w:space="0" w:color="000000"/>
               <w:left w:val="single" w:sz="4" w:space="0" w:color="000000"/>
@@ -16441,7 +16441,7 @@
         </w:tc>
         <w:tc>
           <w:tcPr>
-            <w:tcW w:w="1274" w:type="dxa"/>
+            <w:tcW w:w="1273" w:type="dxa"/>
             <w:tcBorders>
               <w:top w:val="single" w:sz="4" w:space="0" w:color="000000"/>
               <w:left w:val="single" w:sz="4" w:space="0" w:color="000000"/>
@@ -16544,7 +16544,7 @@
         </w:tc>
         <w:tc>
           <w:tcPr>
-            <w:tcW w:w="4962" w:type="dxa"/>
+            <w:tcW w:w="4963" w:type="dxa"/>
             <w:tcBorders>
               <w:top w:val="single" w:sz="4" w:space="0" w:color="000000"/>
               <w:left w:val="single" w:sz="4" w:space="0" w:color="000000"/>
@@ -16575,7 +16575,7 @@
         </w:tc>
         <w:tc>
           <w:tcPr>
-            <w:tcW w:w="1274" w:type="dxa"/>
+            <w:tcW w:w="1273" w:type="dxa"/>
             <w:tcBorders>
               <w:top w:val="single" w:sz="4" w:space="0" w:color="000000"/>
               <w:left w:val="single" w:sz="4" w:space="0" w:color="000000"/>
@@ -16730,7 +16730,7 @@
         </w:tc>
         <w:tc>
           <w:tcPr>
-            <w:tcW w:w="4962" w:type="dxa"/>
+            <w:tcW w:w="4963" w:type="dxa"/>
             <w:tcBorders>
               <w:top w:val="single" w:sz="4" w:space="0" w:color="000000"/>
               <w:left w:val="single" w:sz="4" w:space="0" w:color="000000"/>
@@ -16789,7 +16789,7 @@
                 <w:szCs w:val="24"/>
                 <w:lang w:val="en-US"/>
               </w:rPr>
-              <w:t xml:space="preserve">  ●  </w:t>
+              <w:t xml:space="preserve">●  </w:t>
             </w:r>
             <w:r>
               <w:rPr>
@@ -16859,7 +16859,7 @@
                 <w:szCs w:val="24"/>
                 <w:lang w:val="en-US"/>
               </w:rPr>
-              <w:t xml:space="preserve">  ●  </w:t>
+              <w:t xml:space="preserve">●  </w:t>
             </w:r>
             <w:r>
               <w:rPr>
@@ -16929,7 +16929,7 @@
                 <w:szCs w:val="24"/>
                 <w:lang w:val="en-US"/>
               </w:rPr>
-              <w:t xml:space="preserve">  ●  </w:t>
+              <w:t xml:space="preserve">●  </w:t>
             </w:r>
             <w:r>
               <w:rPr>
@@ -16999,7 +16999,7 @@
                 <w:szCs w:val="24"/>
                 <w:lang w:val="en-US"/>
               </w:rPr>
-              <w:t xml:space="preserve">  ●  </w:t>
+              <w:t xml:space="preserve">●  </w:t>
             </w:r>
             <w:r>
               <w:rPr>
@@ -17088,7 +17088,7 @@
         </w:tc>
         <w:tc>
           <w:tcPr>
-            <w:tcW w:w="1274" w:type="dxa"/>
+            <w:tcW w:w="1273" w:type="dxa"/>
             <w:tcBorders>
               <w:top w:val="single" w:sz="4" w:space="0" w:color="000000"/>
               <w:left w:val="single" w:sz="4" w:space="0" w:color="000000"/>
@@ -17193,7 +17193,7 @@
         </w:tc>
         <w:tc>
           <w:tcPr>
-            <w:tcW w:w="4962" w:type="dxa"/>
+            <w:tcW w:w="4963" w:type="dxa"/>
             <w:tcBorders>
               <w:top w:val="single" w:sz="4" w:space="0" w:color="000000"/>
               <w:left w:val="single" w:sz="4" w:space="0" w:color="000000"/>
@@ -17225,7 +17225,7 @@
         </w:tc>
         <w:tc>
           <w:tcPr>
-            <w:tcW w:w="1274" w:type="dxa"/>
+            <w:tcW w:w="1273" w:type="dxa"/>
             <w:tcBorders>
               <w:top w:val="single" w:sz="4" w:space="0" w:color="000000"/>
               <w:left w:val="single" w:sz="4" w:space="0" w:color="000000"/>
@@ -17327,7 +17327,7 @@
         </w:tc>
         <w:tc>
           <w:tcPr>
-            <w:tcW w:w="4962" w:type="dxa"/>
+            <w:tcW w:w="4963" w:type="dxa"/>
             <w:tcBorders>
               <w:top w:val="single" w:sz="4" w:space="0" w:color="000000"/>
               <w:left w:val="single" w:sz="4" w:space="0" w:color="000000"/>
@@ -17358,7 +17358,7 @@
         </w:tc>
         <w:tc>
           <w:tcPr>
-            <w:tcW w:w="1274" w:type="dxa"/>
+            <w:tcW w:w="1273" w:type="dxa"/>
             <w:tcBorders>
               <w:top w:val="single" w:sz="4" w:space="0" w:color="000000"/>
               <w:left w:val="single" w:sz="4" w:space="0" w:color="000000"/>
@@ -17458,7 +17458,7 @@
         </w:tc>
         <w:tc>
           <w:tcPr>
-            <w:tcW w:w="4962" w:type="dxa"/>
+            <w:tcW w:w="4963" w:type="dxa"/>
             <w:tcBorders>
               <w:top w:val="single" w:sz="4" w:space="0" w:color="000000"/>
               <w:left w:val="single" w:sz="4" w:space="0" w:color="000000"/>
@@ -17489,7 +17489,7 @@
         </w:tc>
         <w:tc>
           <w:tcPr>
-            <w:tcW w:w="1274" w:type="dxa"/>
+            <w:tcW w:w="1273" w:type="dxa"/>
             <w:tcBorders>
               <w:top w:val="single" w:sz="4" w:space="0" w:color="000000"/>
               <w:left w:val="single" w:sz="4" w:space="0" w:color="000000"/>
@@ -17589,7 +17589,7 @@
         </w:tc>
         <w:tc>
           <w:tcPr>
-            <w:tcW w:w="4962" w:type="dxa"/>
+            <w:tcW w:w="4963" w:type="dxa"/>
             <w:tcBorders>
               <w:top w:val="single" w:sz="4" w:space="0" w:color="000000"/>
               <w:left w:val="single" w:sz="4" w:space="0" w:color="000000"/>
@@ -17620,7 +17620,7 @@
         </w:tc>
         <w:tc>
           <w:tcPr>
-            <w:tcW w:w="1274" w:type="dxa"/>
+            <w:tcW w:w="1273" w:type="dxa"/>
             <w:tcBorders>
               <w:top w:val="single" w:sz="4" w:space="0" w:color="000000"/>
               <w:left w:val="single" w:sz="4" w:space="0" w:color="000000"/>
@@ -17723,7 +17723,7 @@
         </w:tc>
         <w:tc>
           <w:tcPr>
-            <w:tcW w:w="4962" w:type="dxa"/>
+            <w:tcW w:w="4963" w:type="dxa"/>
             <w:tcBorders>
               <w:top w:val="single" w:sz="4" w:space="0" w:color="000000"/>
               <w:left w:val="single" w:sz="4" w:space="0" w:color="000000"/>
@@ -17754,7 +17754,7 @@
         </w:tc>
         <w:tc>
           <w:tcPr>
-            <w:tcW w:w="1274" w:type="dxa"/>
+            <w:tcW w:w="1273" w:type="dxa"/>
             <w:tcBorders>
               <w:top w:val="single" w:sz="4" w:space="0" w:color="000000"/>
               <w:left w:val="single" w:sz="4" w:space="0" w:color="000000"/>
@@ -17909,7 +17909,7 @@
         </w:tc>
         <w:tc>
           <w:tcPr>
-            <w:tcW w:w="4962" w:type="dxa"/>
+            <w:tcW w:w="4963" w:type="dxa"/>
             <w:tcBorders>
               <w:top w:val="single" w:sz="4" w:space="0" w:color="000000"/>
               <w:left w:val="single" w:sz="4" w:space="0" w:color="000000"/>
@@ -17968,7 +17968,7 @@
                 <w:szCs w:val="24"/>
                 <w:lang w:val="en-US"/>
               </w:rPr>
-              <w:t xml:space="preserve">  ●  </w:t>
+              <w:t xml:space="preserve">●  </w:t>
             </w:r>
             <w:r>
               <w:rPr>
@@ -18038,7 +18038,7 @@
                 <w:szCs w:val="24"/>
                 <w:lang w:val="en-US"/>
               </w:rPr>
-              <w:t xml:space="preserve">  ●  </w:t>
+              <w:t xml:space="preserve">●  </w:t>
             </w:r>
             <w:r>
               <w:rPr>
@@ -18108,7 +18108,7 @@
                 <w:szCs w:val="24"/>
                 <w:lang w:val="en-US"/>
               </w:rPr>
-              <w:t xml:space="preserve">  ●  </w:t>
+              <w:t xml:space="preserve">●  </w:t>
             </w:r>
             <w:r>
               <w:rPr>
@@ -18178,7 +18178,7 @@
                 <w:szCs w:val="24"/>
                 <w:lang w:val="en-US"/>
               </w:rPr>
-              <w:t xml:space="preserve">  ●  </w:t>
+              <w:t xml:space="preserve">●  </w:t>
             </w:r>
             <w:r>
               <w:rPr>
@@ -18248,7 +18248,7 @@
                 <w:szCs w:val="24"/>
                 <w:lang w:val="en-US"/>
               </w:rPr>
-              <w:t xml:space="preserve">  ●  </w:t>
+              <w:t xml:space="preserve">●  </w:t>
             </w:r>
             <w:r>
               <w:rPr>
@@ -18318,7 +18318,7 @@
                 <w:szCs w:val="24"/>
                 <w:lang w:val="en-US"/>
               </w:rPr>
-              <w:t xml:space="preserve">  ●  </w:t>
+              <w:t xml:space="preserve">●  </w:t>
             </w:r>
             <w:r>
               <w:rPr>
@@ -18388,7 +18388,7 @@
                 <w:szCs w:val="24"/>
                 <w:lang w:val="en-US"/>
               </w:rPr>
-              <w:t xml:space="preserve">  ●  </w:t>
+              <w:t xml:space="preserve">●  </w:t>
             </w:r>
             <w:r>
               <w:rPr>
@@ -18458,7 +18458,7 @@
                 <w:szCs w:val="24"/>
                 <w:lang w:val="en-US"/>
               </w:rPr>
-              <w:t xml:space="preserve">  ●  </w:t>
+              <w:t xml:space="preserve">●  </w:t>
             </w:r>
             <w:r>
               <w:rPr>
@@ -18528,7 +18528,7 @@
                 <w:szCs w:val="24"/>
                 <w:lang w:val="en-US"/>
               </w:rPr>
-              <w:t xml:space="preserve">  ●  </w:t>
+              <w:t xml:space="preserve">●  </w:t>
             </w:r>
             <w:r>
               <w:rPr>
@@ -18617,7 +18617,7 @@
         </w:tc>
         <w:tc>
           <w:tcPr>
-            <w:tcW w:w="1274" w:type="dxa"/>
+            <w:tcW w:w="1273" w:type="dxa"/>
             <w:tcBorders>
               <w:top w:val="single" w:sz="4" w:space="0" w:color="000000"/>
               <w:left w:val="single" w:sz="4" w:space="0" w:color="000000"/>
@@ -18722,7 +18722,7 @@
         </w:tc>
         <w:tc>
           <w:tcPr>
-            <w:tcW w:w="4962" w:type="dxa"/>
+            <w:tcW w:w="4963" w:type="dxa"/>
             <w:tcBorders>
               <w:top w:val="single" w:sz="4" w:space="0" w:color="000000"/>
               <w:left w:val="single" w:sz="4" w:space="0" w:color="000000"/>
@@ -18754,7 +18754,7 @@
         </w:tc>
         <w:tc>
           <w:tcPr>
-            <w:tcW w:w="1274" w:type="dxa"/>
+            <w:tcW w:w="1273" w:type="dxa"/>
             <w:tcBorders>
               <w:top w:val="single" w:sz="4" w:space="0" w:color="000000"/>
               <w:left w:val="single" w:sz="4" w:space="0" w:color="000000"/>
@@ -18856,7 +18856,7 @@
         </w:tc>
         <w:tc>
           <w:tcPr>
-            <w:tcW w:w="4962" w:type="dxa"/>
+            <w:tcW w:w="4963" w:type="dxa"/>
             <w:tcBorders>
               <w:top w:val="single" w:sz="4" w:space="0" w:color="000000"/>
               <w:left w:val="single" w:sz="4" w:space="0" w:color="000000"/>
@@ -18887,7 +18887,7 @@
         </w:tc>
         <w:tc>
           <w:tcPr>
-            <w:tcW w:w="1274" w:type="dxa"/>
+            <w:tcW w:w="1273" w:type="dxa"/>
             <w:tcBorders>
               <w:top w:val="single" w:sz="4" w:space="0" w:color="000000"/>
               <w:left w:val="single" w:sz="4" w:space="0" w:color="000000"/>
@@ -18987,7 +18987,7 @@
         </w:tc>
         <w:tc>
           <w:tcPr>
-            <w:tcW w:w="4962" w:type="dxa"/>
+            <w:tcW w:w="4963" w:type="dxa"/>
             <w:tcBorders>
               <w:top w:val="single" w:sz="4" w:space="0" w:color="000000"/>
               <w:left w:val="single" w:sz="4" w:space="0" w:color="000000"/>
@@ -19018,7 +19018,7 @@
         </w:tc>
         <w:tc>
           <w:tcPr>
-            <w:tcW w:w="1274" w:type="dxa"/>
+            <w:tcW w:w="1273" w:type="dxa"/>
             <w:tcBorders>
               <w:top w:val="single" w:sz="4" w:space="0" w:color="000000"/>
               <w:left w:val="single" w:sz="4" w:space="0" w:color="000000"/>
@@ -19118,7 +19118,7 @@
         </w:tc>
         <w:tc>
           <w:tcPr>
-            <w:tcW w:w="4962" w:type="dxa"/>
+            <w:tcW w:w="4963" w:type="dxa"/>
             <w:tcBorders>
               <w:top w:val="single" w:sz="4" w:space="0" w:color="000000"/>
               <w:left w:val="single" w:sz="4" w:space="0" w:color="000000"/>
@@ -19149,7 +19149,7 @@
         </w:tc>
         <w:tc>
           <w:tcPr>
-            <w:tcW w:w="1274" w:type="dxa"/>
+            <w:tcW w:w="1273" w:type="dxa"/>
             <w:tcBorders>
               <w:top w:val="single" w:sz="4" w:space="0" w:color="000000"/>
               <w:left w:val="single" w:sz="4" w:space="0" w:color="000000"/>
@@ -19252,7 +19252,7 @@
         </w:tc>
         <w:tc>
           <w:tcPr>
-            <w:tcW w:w="4962" w:type="dxa"/>
+            <w:tcW w:w="4963" w:type="dxa"/>
             <w:tcBorders>
               <w:top w:val="single" w:sz="4" w:space="0" w:color="000000"/>
               <w:left w:val="single" w:sz="4" w:space="0" w:color="000000"/>
@@ -19283,7 +19283,7 @@
         </w:tc>
         <w:tc>
           <w:tcPr>
-            <w:tcW w:w="1274" w:type="dxa"/>
+            <w:tcW w:w="1273" w:type="dxa"/>
             <w:tcBorders>
               <w:top w:val="single" w:sz="4" w:space="0" w:color="000000"/>
               <w:left w:val="single" w:sz="4" w:space="0" w:color="000000"/>
@@ -19438,7 +19438,7 @@
         </w:tc>
         <w:tc>
           <w:tcPr>
-            <w:tcW w:w="4962" w:type="dxa"/>
+            <w:tcW w:w="4963" w:type="dxa"/>
             <w:tcBorders>
               <w:top w:val="single" w:sz="4" w:space="0" w:color="000000"/>
               <w:left w:val="single" w:sz="4" w:space="0" w:color="000000"/>
@@ -19487,7 +19487,7 @@
         </w:tc>
         <w:tc>
           <w:tcPr>
-            <w:tcW w:w="1274" w:type="dxa"/>
+            <w:tcW w:w="1273" w:type="dxa"/>
             <w:tcBorders>
               <w:top w:val="single" w:sz="4" w:space="0" w:color="000000"/>
               <w:left w:val="single" w:sz="4" w:space="0" w:color="000000"/>
@@ -19592,7 +19592,7 @@
         </w:tc>
         <w:tc>
           <w:tcPr>
-            <w:tcW w:w="4962" w:type="dxa"/>
+            <w:tcW w:w="4963" w:type="dxa"/>
             <w:tcBorders>
               <w:top w:val="single" w:sz="4" w:space="0" w:color="000000"/>
               <w:left w:val="single" w:sz="4" w:space="0" w:color="000000"/>
@@ -19624,7 +19624,7 @@
         </w:tc>
         <w:tc>
           <w:tcPr>
-            <w:tcW w:w="1274" w:type="dxa"/>
+            <w:tcW w:w="1273" w:type="dxa"/>
             <w:tcBorders>
               <w:top w:val="single" w:sz="4" w:space="0" w:color="000000"/>
               <w:left w:val="single" w:sz="4" w:space="0" w:color="000000"/>
@@ -19726,7 +19726,7 @@
         </w:tc>
         <w:tc>
           <w:tcPr>
-            <w:tcW w:w="4962" w:type="dxa"/>
+            <w:tcW w:w="4963" w:type="dxa"/>
             <w:tcBorders>
               <w:top w:val="single" w:sz="4" w:space="0" w:color="000000"/>
               <w:left w:val="single" w:sz="4" w:space="0" w:color="000000"/>
@@ -19757,7 +19757,7 @@
         </w:tc>
         <w:tc>
           <w:tcPr>
-            <w:tcW w:w="1274" w:type="dxa"/>
+            <w:tcW w:w="1273" w:type="dxa"/>
             <w:tcBorders>
               <w:top w:val="single" w:sz="4" w:space="0" w:color="000000"/>
               <w:left w:val="single" w:sz="4" w:space="0" w:color="000000"/>
@@ -19857,7 +19857,7 @@
         </w:tc>
         <w:tc>
           <w:tcPr>
-            <w:tcW w:w="4962" w:type="dxa"/>
+            <w:tcW w:w="4963" w:type="dxa"/>
             <w:tcBorders>
               <w:top w:val="single" w:sz="4" w:space="0" w:color="000000"/>
               <w:left w:val="single" w:sz="4" w:space="0" w:color="000000"/>
@@ -19888,7 +19888,7 @@
         </w:tc>
         <w:tc>
           <w:tcPr>
-            <w:tcW w:w="1274" w:type="dxa"/>
+            <w:tcW w:w="1273" w:type="dxa"/>
             <w:tcBorders>
               <w:top w:val="single" w:sz="4" w:space="0" w:color="000000"/>
               <w:left w:val="single" w:sz="4" w:space="0" w:color="000000"/>
@@ -19988,7 +19988,7 @@
         </w:tc>
         <w:tc>
           <w:tcPr>
-            <w:tcW w:w="4962" w:type="dxa"/>
+            <w:tcW w:w="4963" w:type="dxa"/>
             <w:tcBorders>
               <w:top w:val="single" w:sz="4" w:space="0" w:color="000000"/>
               <w:left w:val="single" w:sz="4" w:space="0" w:color="000000"/>
@@ -20019,7 +20019,7 @@
         </w:tc>
         <w:tc>
           <w:tcPr>
-            <w:tcW w:w="1274" w:type="dxa"/>
+            <w:tcW w:w="1273" w:type="dxa"/>
             <w:tcBorders>
               <w:top w:val="single" w:sz="4" w:space="0" w:color="000000"/>
               <w:left w:val="single" w:sz="4" w:space="0" w:color="000000"/>
@@ -20122,7 +20122,7 @@
         </w:tc>
         <w:tc>
           <w:tcPr>
-            <w:tcW w:w="4962" w:type="dxa"/>
+            <w:tcW w:w="4963" w:type="dxa"/>
             <w:tcBorders>
               <w:top w:val="single" w:sz="4" w:space="0" w:color="000000"/>
               <w:left w:val="single" w:sz="4" w:space="0" w:color="000000"/>
@@ -20153,7 +20153,7 @@
         </w:tc>
         <w:tc>
           <w:tcPr>
-            <w:tcW w:w="1274" w:type="dxa"/>
+            <w:tcW w:w="1273" w:type="dxa"/>
             <w:tcBorders>
               <w:top w:val="single" w:sz="4" w:space="0" w:color="000000"/>
               <w:left w:val="single" w:sz="4" w:space="0" w:color="000000"/>
@@ -20308,7 +20308,7 @@
         </w:tc>
         <w:tc>
           <w:tcPr>
-            <w:tcW w:w="4962" w:type="dxa"/>
+            <w:tcW w:w="4963" w:type="dxa"/>
             <w:tcBorders>
               <w:top w:val="single" w:sz="4" w:space="0" w:color="000000"/>
               <w:left w:val="single" w:sz="4" w:space="0" w:color="000000"/>
@@ -20367,7 +20367,7 @@
                 <w:szCs w:val="24"/>
                 <w:lang w:val="en-US"/>
               </w:rPr>
-              <w:t xml:space="preserve">  ●  </w:t>
+              <w:t xml:space="preserve">●  </w:t>
             </w:r>
             <w:r>
               <w:rPr>
@@ -20437,7 +20437,7 @@
                 <w:szCs w:val="24"/>
                 <w:lang w:val="en-US"/>
               </w:rPr>
-              <w:t xml:space="preserve">  ●  </w:t>
+              <w:t xml:space="preserve">●  </w:t>
             </w:r>
             <w:r>
               <w:rPr>
@@ -20507,7 +20507,7 @@
                 <w:szCs w:val="24"/>
                 <w:lang w:val="en-US"/>
               </w:rPr>
-              <w:t xml:space="preserve">  ●  </w:t>
+              <w:t xml:space="preserve">●  </w:t>
             </w:r>
             <w:r>
               <w:rPr>
@@ -20567,7 +20567,7 @@
         </w:tc>
         <w:tc>
           <w:tcPr>
-            <w:tcW w:w="1274" w:type="dxa"/>
+            <w:tcW w:w="1273" w:type="dxa"/>
             <w:tcBorders>
               <w:top w:val="single" w:sz="4" w:space="0" w:color="000000"/>
               <w:left w:val="single" w:sz="4" w:space="0" w:color="000000"/>
@@ -20672,7 +20672,7 @@
         </w:tc>
         <w:tc>
           <w:tcPr>
-            <w:tcW w:w="4962" w:type="dxa"/>
+            <w:tcW w:w="4963" w:type="dxa"/>
             <w:tcBorders>
               <w:top w:val="single" w:sz="4" w:space="0" w:color="000000"/>
               <w:left w:val="single" w:sz="4" w:space="0" w:color="000000"/>
@@ -20704,7 +20704,7 @@
         </w:tc>
         <w:tc>
           <w:tcPr>
-            <w:tcW w:w="1274" w:type="dxa"/>
+            <w:tcW w:w="1273" w:type="dxa"/>
             <w:tcBorders>
               <w:top w:val="single" w:sz="4" w:space="0" w:color="000000"/>
               <w:left w:val="single" w:sz="4" w:space="0" w:color="000000"/>
@@ -20806,7 +20806,7 @@
         </w:tc>
         <w:tc>
           <w:tcPr>
-            <w:tcW w:w="4962" w:type="dxa"/>
+            <w:tcW w:w="4963" w:type="dxa"/>
             <w:tcBorders>
               <w:top w:val="single" w:sz="4" w:space="0" w:color="000000"/>
               <w:left w:val="single" w:sz="4" w:space="0" w:color="000000"/>
@@ -20837,7 +20837,7 @@
         </w:tc>
         <w:tc>
           <w:tcPr>
-            <w:tcW w:w="1274" w:type="dxa"/>
+            <w:tcW w:w="1273" w:type="dxa"/>
             <w:tcBorders>
               <w:top w:val="single" w:sz="4" w:space="0" w:color="000000"/>
               <w:left w:val="single" w:sz="4" w:space="0" w:color="000000"/>
@@ -20937,7 +20937,7 @@
         </w:tc>
         <w:tc>
           <w:tcPr>
-            <w:tcW w:w="4962" w:type="dxa"/>
+            <w:tcW w:w="4963" w:type="dxa"/>
             <w:tcBorders>
               <w:top w:val="single" w:sz="4" w:space="0" w:color="000000"/>
               <w:left w:val="single" w:sz="4" w:space="0" w:color="000000"/>
@@ -20968,7 +20968,7 @@
         </w:tc>
         <w:tc>
           <w:tcPr>
-            <w:tcW w:w="1274" w:type="dxa"/>
+            <w:tcW w:w="1273" w:type="dxa"/>
             <w:tcBorders>
               <w:top w:val="single" w:sz="4" w:space="0" w:color="000000"/>
               <w:left w:val="single" w:sz="4" w:space="0" w:color="000000"/>
@@ -21068,7 +21068,7 @@
         </w:tc>
         <w:tc>
           <w:tcPr>
-            <w:tcW w:w="4962" w:type="dxa"/>
+            <w:tcW w:w="4963" w:type="dxa"/>
             <w:tcBorders>
               <w:top w:val="single" w:sz="4" w:space="0" w:color="000000"/>
               <w:left w:val="single" w:sz="4" w:space="0" w:color="000000"/>
@@ -21099,7 +21099,7 @@
         </w:tc>
         <w:tc>
           <w:tcPr>
-            <w:tcW w:w="1274" w:type="dxa"/>
+            <w:tcW w:w="1273" w:type="dxa"/>
             <w:tcBorders>
               <w:top w:val="single" w:sz="4" w:space="0" w:color="000000"/>
               <w:left w:val="single" w:sz="4" w:space="0" w:color="000000"/>
@@ -21202,7 +21202,7 @@
         </w:tc>
         <w:tc>
           <w:tcPr>
-            <w:tcW w:w="4962" w:type="dxa"/>
+            <w:tcW w:w="4963" w:type="dxa"/>
             <w:tcBorders>
               <w:top w:val="single" w:sz="4" w:space="0" w:color="000000"/>
               <w:left w:val="single" w:sz="4" w:space="0" w:color="000000"/>
@@ -21233,7 +21233,7 @@
         </w:tc>
         <w:tc>
           <w:tcPr>
-            <w:tcW w:w="1274" w:type="dxa"/>
+            <w:tcW w:w="1273" w:type="dxa"/>
             <w:tcBorders>
               <w:top w:val="single" w:sz="4" w:space="0" w:color="000000"/>
               <w:left w:val="single" w:sz="4" w:space="0" w:color="000000"/>
@@ -21388,7 +21388,7 @@
         </w:tc>
         <w:tc>
           <w:tcPr>
-            <w:tcW w:w="4962" w:type="dxa"/>
+            <w:tcW w:w="4963" w:type="dxa"/>
             <w:tcBorders>
               <w:top w:val="single" w:sz="4" w:space="0" w:color="000000"/>
               <w:left w:val="single" w:sz="4" w:space="0" w:color="000000"/>
@@ -21447,7 +21447,7 @@
                 <w:szCs w:val="24"/>
                 <w:lang w:val="en-US"/>
               </w:rPr>
-              <w:t xml:space="preserve">  ●  </w:t>
+              <w:t xml:space="preserve">●  </w:t>
             </w:r>
             <w:r>
               <w:rPr>
@@ -21533,7 +21533,7 @@
                 <w:szCs w:val="24"/>
                 <w:lang w:val="en-US"/>
               </w:rPr>
-              <w:t xml:space="preserve">  Alle statischen Visualisierungen in den für Social Media Posts passenden Formaten</w:t>
+              <w:t xml:space="preserve">Alle statischen Visualisierungen in den für Social Media Posts passenden Formaten</w:t>
             </w:r>
           </w:p>
           <w:p>
@@ -21603,7 +21603,7 @@
                 <w:szCs w:val="24"/>
                 <w:lang w:val="en-US"/>
               </w:rPr>
-              <w:t xml:space="preserve">  Video in passendem Format</w:t>
+              <w:t xml:space="preserve">Video in passendem Format</w:t>
             </w:r>
           </w:p>
           <w:p>
@@ -21657,7 +21657,7 @@
                 <w:szCs w:val="24"/>
                 <w:lang w:val="en-US"/>
               </w:rPr>
-              <w:t xml:space="preserve">  ●  </w:t>
+              <w:t xml:space="preserve">●  </w:t>
             </w:r>
             <w:r>
               <w:rPr>
@@ -21717,7 +21717,7 @@
         </w:tc>
         <w:tc>
           <w:tcPr>
-            <w:tcW w:w="1274" w:type="dxa"/>
+            <w:tcW w:w="1273" w:type="dxa"/>
             <w:tcBorders>
               <w:top w:val="single" w:sz="4" w:space="0" w:color="000000"/>
               <w:left w:val="single" w:sz="4" w:space="0" w:color="000000"/>
@@ -21822,7 +21822,7 @@
         </w:tc>
         <w:tc>
           <w:tcPr>
-            <w:tcW w:w="4962" w:type="dxa"/>
+            <w:tcW w:w="4963" w:type="dxa"/>
             <w:tcBorders>
               <w:top w:val="single" w:sz="4" w:space="0" w:color="000000"/>
               <w:left w:val="single" w:sz="4" w:space="0" w:color="000000"/>
@@ -21854,7 +21854,7 @@
         </w:tc>
         <w:tc>
           <w:tcPr>
-            <w:tcW w:w="1274" w:type="dxa"/>
+            <w:tcW w:w="1273" w:type="dxa"/>
             <w:tcBorders>
               <w:top w:val="single" w:sz="4" w:space="0" w:color="000000"/>
               <w:left w:val="single" w:sz="4" w:space="0" w:color="000000"/>
@@ -21956,7 +21956,7 @@
         </w:tc>
         <w:tc>
           <w:tcPr>
-            <w:tcW w:w="4962" w:type="dxa"/>
+            <w:tcW w:w="4963" w:type="dxa"/>
             <w:tcBorders>
               <w:top w:val="single" w:sz="4" w:space="0" w:color="000000"/>
               <w:left w:val="single" w:sz="4" w:space="0" w:color="000000"/>
@@ -21987,7 +21987,7 @@
         </w:tc>
         <w:tc>
           <w:tcPr>
-            <w:tcW w:w="1274" w:type="dxa"/>
+            <w:tcW w:w="1273" w:type="dxa"/>
             <w:tcBorders>
               <w:top w:val="single" w:sz="4" w:space="0" w:color="000000"/>
               <w:left w:val="single" w:sz="4" w:space="0" w:color="000000"/>
@@ -22087,7 +22087,7 @@
         </w:tc>
         <w:tc>
           <w:tcPr>
-            <w:tcW w:w="4962" w:type="dxa"/>
+            <w:tcW w:w="4963" w:type="dxa"/>
             <w:tcBorders>
               <w:top w:val="single" w:sz="4" w:space="0" w:color="000000"/>
               <w:left w:val="single" w:sz="4" w:space="0" w:color="000000"/>
@@ -22118,7 +22118,7 @@
         </w:tc>
         <w:tc>
           <w:tcPr>
-            <w:tcW w:w="1274" w:type="dxa"/>
+            <w:tcW w:w="1273" w:type="dxa"/>
             <w:tcBorders>
               <w:top w:val="single" w:sz="4" w:space="0" w:color="000000"/>
               <w:left w:val="single" w:sz="4" w:space="0" w:color="000000"/>
@@ -22218,7 +22218,7 @@
         </w:tc>
         <w:tc>
           <w:tcPr>
-            <w:tcW w:w="4962" w:type="dxa"/>
+            <w:tcW w:w="4963" w:type="dxa"/>
             <w:tcBorders>
               <w:top w:val="single" w:sz="4" w:space="0" w:color="000000"/>
               <w:left w:val="single" w:sz="4" w:space="0" w:color="000000"/>
@@ -22249,7 +22249,7 @@
         </w:tc>
         <w:tc>
           <w:tcPr>
-            <w:tcW w:w="1274" w:type="dxa"/>
+            <w:tcW w:w="1273" w:type="dxa"/>
             <w:tcBorders>
               <w:top w:val="single" w:sz="4" w:space="0" w:color="000000"/>
               <w:left w:val="single" w:sz="4" w:space="0" w:color="000000"/>
@@ -22352,7 +22352,7 @@
         </w:tc>
         <w:tc>
           <w:tcPr>
-            <w:tcW w:w="4962" w:type="dxa"/>
+            <w:tcW w:w="4963" w:type="dxa"/>
             <w:tcBorders>
               <w:top w:val="single" w:sz="4" w:space="0" w:color="000000"/>
               <w:left w:val="single" w:sz="4" w:space="0" w:color="000000"/>
@@ -22383,7 +22383,7 @@
         </w:tc>
         <w:tc>
           <w:tcPr>
-            <w:tcW w:w="1274" w:type="dxa"/>
+            <w:tcW w:w="1273" w:type="dxa"/>
             <w:tcBorders>
               <w:top w:val="single" w:sz="4" w:space="0" w:color="000000"/>
               <w:left w:val="single" w:sz="4" w:space="0" w:color="000000"/>
@@ -22538,7 +22538,7 @@
         </w:tc>
         <w:tc>
           <w:tcPr>
-            <w:tcW w:w="4962" w:type="dxa"/>
+            <w:tcW w:w="4963" w:type="dxa"/>
             <w:tcBorders>
               <w:top w:val="single" w:sz="4" w:space="0" w:color="000000"/>
               <w:left w:val="single" w:sz="4" w:space="0" w:color="000000"/>
@@ -22597,7 +22597,7 @@
                 <w:szCs w:val="24"/>
                 <w:lang w:val="en-US"/>
               </w:rPr>
-              <w:t xml:space="preserve">  ●  </w:t>
+              <w:t xml:space="preserve">●  </w:t>
             </w:r>
             <w:r>
               <w:rPr>
@@ -22667,7 +22667,7 @@
                 <w:szCs w:val="24"/>
                 <w:lang w:val="en-US"/>
               </w:rPr>
-              <w:t xml:space="preserve">  ●  </w:t>
+              <w:t xml:space="preserve">●  </w:t>
             </w:r>
             <w:r>
               <w:rPr>
@@ -22737,7 +22737,7 @@
                 <w:szCs w:val="24"/>
                 <w:lang w:val="en-US"/>
               </w:rPr>
-              <w:t xml:space="preserve">  ●  </w:t>
+              <w:t xml:space="preserve">●  </w:t>
             </w:r>
             <w:r>
               <w:rPr>
@@ -22807,7 +22807,7 @@
                 <w:szCs w:val="24"/>
                 <w:lang w:val="en-US"/>
               </w:rPr>
-              <w:t xml:space="preserve">  ●  </w:t>
+              <w:t xml:space="preserve">●  </w:t>
             </w:r>
             <w:r>
               <w:rPr>
@@ -22877,7 +22877,7 @@
                 <w:szCs w:val="24"/>
                 <w:lang w:val="en-US"/>
               </w:rPr>
-              <w:t xml:space="preserve">  ●  </w:t>
+              <w:t xml:space="preserve">●  </w:t>
             </w:r>
             <w:r>
               <w:rPr>
@@ -22947,7 +22947,7 @@
                 <w:szCs w:val="24"/>
                 <w:lang w:val="en-US"/>
               </w:rPr>
-              <w:t xml:space="preserve">  ●  </w:t>
+              <w:t xml:space="preserve">●  </w:t>
             </w:r>
             <w:r>
               <w:rPr>
@@ -23017,7 +23017,7 @@
                 <w:szCs w:val="24"/>
                 <w:lang w:val="en-US"/>
               </w:rPr>
-              <w:t xml:space="preserve">  ●  </w:t>
+              <w:t xml:space="preserve">●  </w:t>
             </w:r>
             <w:r>
               <w:rPr>
@@ -23077,7 +23077,7 @@
         </w:tc>
         <w:tc>
           <w:tcPr>
-            <w:tcW w:w="1274" w:type="dxa"/>
+            <w:tcW w:w="1273" w:type="dxa"/>
             <w:tcBorders>
               <w:top w:val="single" w:sz="4" w:space="0" w:color="000000"/>
               <w:left w:val="single" w:sz="4" w:space="0" w:color="000000"/>
@@ -23182,7 +23182,7 @@
         </w:tc>
         <w:tc>
           <w:tcPr>
-            <w:tcW w:w="4962" w:type="dxa"/>
+            <w:tcW w:w="4963" w:type="dxa"/>
             <w:tcBorders>
               <w:top w:val="single" w:sz="4" w:space="0" w:color="000000"/>
               <w:left w:val="single" w:sz="4" w:space="0" w:color="000000"/>
@@ -23214,7 +23214,7 @@
         </w:tc>
         <w:tc>
           <w:tcPr>
-            <w:tcW w:w="1274" w:type="dxa"/>
+            <w:tcW w:w="1273" w:type="dxa"/>
             <w:tcBorders>
               <w:top w:val="single" w:sz="4" w:space="0" w:color="000000"/>
               <w:left w:val="single" w:sz="4" w:space="0" w:color="000000"/>
@@ -23316,7 +23316,7 @@
         </w:tc>
         <w:tc>
           <w:tcPr>
-            <w:tcW w:w="4962" w:type="dxa"/>
+            <w:tcW w:w="4963" w:type="dxa"/>
             <w:tcBorders>
               <w:top w:val="single" w:sz="4" w:space="0" w:color="000000"/>
               <w:left w:val="single" w:sz="4" w:space="0" w:color="000000"/>
@@ -23347,7 +23347,7 @@
         </w:tc>
         <w:tc>
           <w:tcPr>
-            <w:tcW w:w="1274" w:type="dxa"/>
+            <w:tcW w:w="1273" w:type="dxa"/>
             <w:tcBorders>
               <w:top w:val="single" w:sz="4" w:space="0" w:color="000000"/>
               <w:left w:val="single" w:sz="4" w:space="0" w:color="000000"/>
@@ -23447,7 +23447,7 @@
         </w:tc>
         <w:tc>
           <w:tcPr>
-            <w:tcW w:w="4962" w:type="dxa"/>
+            <w:tcW w:w="4963" w:type="dxa"/>
             <w:tcBorders>
               <w:top w:val="single" w:sz="4" w:space="0" w:color="000000"/>
               <w:left w:val="single" w:sz="4" w:space="0" w:color="000000"/>
@@ -23478,7 +23478,7 @@
         </w:tc>
         <w:tc>
           <w:tcPr>
-            <w:tcW w:w="1274" w:type="dxa"/>
+            <w:tcW w:w="1273" w:type="dxa"/>
             <w:tcBorders>
               <w:top w:val="single" w:sz="4" w:space="0" w:color="000000"/>
               <w:left w:val="single" w:sz="4" w:space="0" w:color="000000"/>
@@ -23578,7 +23578,7 @@
         </w:tc>
         <w:tc>
           <w:tcPr>
-            <w:tcW w:w="4962" w:type="dxa"/>
+            <w:tcW w:w="4963" w:type="dxa"/>
             <w:tcBorders>
               <w:top w:val="single" w:sz="4" w:space="0" w:color="000000"/>
               <w:left w:val="single" w:sz="4" w:space="0" w:color="000000"/>
@@ -23609,7 +23609,7 @@
         </w:tc>
         <w:tc>
           <w:tcPr>
-            <w:tcW w:w="1274" w:type="dxa"/>
+            <w:tcW w:w="1273" w:type="dxa"/>
             <w:tcBorders>
               <w:top w:val="single" w:sz="4" w:space="0" w:color="000000"/>
               <w:left w:val="single" w:sz="4" w:space="0" w:color="000000"/>
@@ -23712,7 +23712,7 @@
         </w:tc>
         <w:tc>
           <w:tcPr>
-            <w:tcW w:w="4962" w:type="dxa"/>
+            <w:tcW w:w="4963" w:type="dxa"/>
             <w:tcBorders>
               <w:top w:val="single" w:sz="4" w:space="0" w:color="000000"/>
               <w:left w:val="single" w:sz="4" w:space="0" w:color="000000"/>
@@ -23743,7 +23743,7 @@
         </w:tc>
         <w:tc>
           <w:tcPr>
-            <w:tcW w:w="1274" w:type="dxa"/>
+            <w:tcW w:w="1273" w:type="dxa"/>
             <w:tcBorders>
               <w:top w:val="single" w:sz="4" w:space="0" w:color="000000"/>
               <w:left w:val="single" w:sz="4" w:space="0" w:color="000000"/>
@@ -23898,7 +23898,7 @@
         </w:tc>
         <w:tc>
           <w:tcPr>
-            <w:tcW w:w="4962" w:type="dxa"/>
+            <w:tcW w:w="4963" w:type="dxa"/>
             <w:tcBorders>
               <w:top w:val="single" w:sz="4" w:space="0" w:color="000000"/>
               <w:left w:val="single" w:sz="4" w:space="0" w:color="000000"/>
@@ -23957,7 +23957,7 @@
                 <w:szCs w:val="24"/>
                 <w:lang w:val="en-US"/>
               </w:rPr>
-              <w:t xml:space="preserve">  ●  </w:t>
+              <w:t xml:space="preserve">●  </w:t>
             </w:r>
             <w:r>
               <w:rPr>
@@ -24027,7 +24027,7 @@
                 <w:szCs w:val="24"/>
                 <w:lang w:val="en-US"/>
               </w:rPr>
-              <w:t xml:space="preserve">  ●  </w:t>
+              <w:t xml:space="preserve">●  </w:t>
             </w:r>
             <w:r>
               <w:rPr>
@@ -24097,7 +24097,7 @@
                 <w:szCs w:val="24"/>
                 <w:lang w:val="en-US"/>
               </w:rPr>
-              <w:t xml:space="preserve">  ●  </w:t>
+              <w:t xml:space="preserve">●  </w:t>
             </w:r>
             <w:r>
               <w:rPr>
@@ -24167,7 +24167,7 @@
                 <w:szCs w:val="24"/>
                 <w:lang w:val="en-US"/>
               </w:rPr>
-              <w:t xml:space="preserve">  ●  </w:t>
+              <w:t xml:space="preserve">●  </w:t>
             </w:r>
             <w:r>
               <w:rPr>
@@ -24237,7 +24237,7 @@
                 <w:szCs w:val="24"/>
                 <w:lang w:val="en-US"/>
               </w:rPr>
-              <w:t xml:space="preserve">  ●  </w:t>
+              <w:t xml:space="preserve">●  </w:t>
             </w:r>
             <w:r>
               <w:rPr>
@@ -24307,7 +24307,7 @@
                 <w:szCs w:val="24"/>
                 <w:lang w:val="en-US"/>
               </w:rPr>
-              <w:t xml:space="preserve">  ●  </w:t>
+              <w:t xml:space="preserve">●  </w:t>
             </w:r>
             <w:r>
               <w:rPr>
@@ -24377,7 +24377,7 @@
                 <w:szCs w:val="24"/>
                 <w:lang w:val="en-US"/>
               </w:rPr>
-              <w:t xml:space="preserve">  ●  </w:t>
+              <w:t xml:space="preserve">●  </w:t>
             </w:r>
             <w:r>
               <w:rPr>
@@ -24466,7 +24466,7 @@
         </w:tc>
         <w:tc>
           <w:tcPr>
-            <w:tcW w:w="1274" w:type="dxa"/>
+            <w:tcW w:w="1273" w:type="dxa"/>
             <w:tcBorders>
               <w:top w:val="single" w:sz="4" w:space="0" w:color="000000"/>
               <w:left w:val="single" w:sz="4" w:space="0" w:color="000000"/>
@@ -24571,7 +24571,7 @@
         </w:tc>
         <w:tc>
           <w:tcPr>
-            <w:tcW w:w="4962" w:type="dxa"/>
+            <w:tcW w:w="4963" w:type="dxa"/>
             <w:tcBorders>
               <w:top w:val="single" w:sz="4" w:space="0" w:color="000000"/>
               <w:left w:val="single" w:sz="4" w:space="0" w:color="000000"/>
@@ -24603,7 +24603,7 @@
         </w:tc>
         <w:tc>
           <w:tcPr>
-            <w:tcW w:w="1274" w:type="dxa"/>
+            <w:tcW w:w="1273" w:type="dxa"/>
             <w:tcBorders>
               <w:top w:val="single" w:sz="4" w:space="0" w:color="000000"/>
               <w:left w:val="single" w:sz="4" w:space="0" w:color="000000"/>
@@ -24705,7 +24705,7 @@
         </w:tc>
         <w:tc>
           <w:tcPr>
-            <w:tcW w:w="4962" w:type="dxa"/>
+            <w:tcW w:w="4963" w:type="dxa"/>
             <w:tcBorders>
               <w:top w:val="single" w:sz="4" w:space="0" w:color="000000"/>
               <w:left w:val="single" w:sz="4" w:space="0" w:color="000000"/>
@@ -24736,7 +24736,7 @@
         </w:tc>
         <w:tc>
           <w:tcPr>
-            <w:tcW w:w="1274" w:type="dxa"/>
+            <w:tcW w:w="1273" w:type="dxa"/>
             <w:tcBorders>
               <w:top w:val="single" w:sz="4" w:space="0" w:color="000000"/>
               <w:left w:val="single" w:sz="4" w:space="0" w:color="000000"/>
@@ -24836,7 +24836,7 @@
         </w:tc>
         <w:tc>
           <w:tcPr>
-            <w:tcW w:w="4962" w:type="dxa"/>
+            <w:tcW w:w="4963" w:type="dxa"/>
             <w:tcBorders>
               <w:top w:val="single" w:sz="4" w:space="0" w:color="000000"/>
               <w:left w:val="single" w:sz="4" w:space="0" w:color="000000"/>
@@ -24867,7 +24867,7 @@
         </w:tc>
         <w:tc>
           <w:tcPr>
-            <w:tcW w:w="1274" w:type="dxa"/>
+            <w:tcW w:w="1273" w:type="dxa"/>
             <w:tcBorders>
               <w:top w:val="single" w:sz="4" w:space="0" w:color="000000"/>
               <w:left w:val="single" w:sz="4" w:space="0" w:color="000000"/>
@@ -24967,7 +24967,7 @@
         </w:tc>
         <w:tc>
           <w:tcPr>
-            <w:tcW w:w="4962" w:type="dxa"/>
+            <w:tcW w:w="4963" w:type="dxa"/>
             <w:tcBorders>
               <w:top w:val="single" w:sz="4" w:space="0" w:color="000000"/>
               <w:left w:val="single" w:sz="4" w:space="0" w:color="000000"/>
@@ -24998,7 +24998,7 @@
         </w:tc>
         <w:tc>
           <w:tcPr>
-            <w:tcW w:w="1274" w:type="dxa"/>
+            <w:tcW w:w="1273" w:type="dxa"/>
             <w:tcBorders>
               <w:top w:val="single" w:sz="4" w:space="0" w:color="000000"/>
               <w:left w:val="single" w:sz="4" w:space="0" w:color="000000"/>
@@ -25101,7 +25101,7 @@
         </w:tc>
         <w:tc>
           <w:tcPr>
-            <w:tcW w:w="4962" w:type="dxa"/>
+            <w:tcW w:w="4963" w:type="dxa"/>
             <w:tcBorders>
               <w:top w:val="single" w:sz="4" w:space="0" w:color="000000"/>
               <w:left w:val="single" w:sz="4" w:space="0" w:color="000000"/>
@@ -25132,7 +25132,7 @@
         </w:tc>
         <w:tc>
           <w:tcPr>
-            <w:tcW w:w="1274" w:type="dxa"/>
+            <w:tcW w:w="1273" w:type="dxa"/>
             <w:tcBorders>
               <w:top w:val="single" w:sz="4" w:space="0" w:color="000000"/>
               <w:left w:val="single" w:sz="4" w:space="0" w:color="000000"/>
@@ -25287,7 +25287,7 @@
         </w:tc>
         <w:tc>
           <w:tcPr>
-            <w:tcW w:w="4962" w:type="dxa"/>
+            <w:tcW w:w="4963" w:type="dxa"/>
             <w:tcBorders>
               <w:top w:val="single" w:sz="4" w:space="0" w:color="000000"/>
               <w:left w:val="single" w:sz="4" w:space="0" w:color="000000"/>
@@ -25346,7 +25346,7 @@
                 <w:szCs w:val="24"/>
                 <w:lang w:val="en-US"/>
               </w:rPr>
-              <w:t xml:space="preserve">  ●  </w:t>
+              <w:t xml:space="preserve">●  </w:t>
             </w:r>
             <w:r>
               <w:rPr>
@@ -25416,7 +25416,7 @@
                 <w:szCs w:val="24"/>
                 <w:lang w:val="en-US"/>
               </w:rPr>
-              <w:t xml:space="preserve">  ●  </w:t>
+              <w:t xml:space="preserve">●  </w:t>
             </w:r>
             <w:r>
               <w:rPr>
@@ -25486,7 +25486,7 @@
                 <w:szCs w:val="24"/>
                 <w:lang w:val="en-US"/>
               </w:rPr>
-              <w:t xml:space="preserve">  ●  </w:t>
+              <w:t xml:space="preserve">●  </w:t>
             </w:r>
             <w:r>
               <w:rPr>
@@ -25556,7 +25556,7 @@
                 <w:szCs w:val="24"/>
                 <w:lang w:val="en-US"/>
               </w:rPr>
-              <w:t xml:space="preserve">  ●  </w:t>
+              <w:t xml:space="preserve">●  </w:t>
             </w:r>
             <w:r>
               <w:rPr>
@@ -25616,7 +25616,7 @@
         </w:tc>
         <w:tc>
           <w:tcPr>
-            <w:tcW w:w="1274" w:type="dxa"/>
+            <w:tcW w:w="1273" w:type="dxa"/>
             <w:tcBorders>
               <w:top w:val="single" w:sz="4" w:space="0" w:color="000000"/>
               <w:left w:val="single" w:sz="4" w:space="0" w:color="000000"/>
@@ -25721,7 +25721,7 @@
         </w:tc>
         <w:tc>
           <w:tcPr>
-            <w:tcW w:w="4962" w:type="dxa"/>
+            <w:tcW w:w="4963" w:type="dxa"/>
             <w:tcBorders>
               <w:top w:val="single" w:sz="4" w:space="0" w:color="000000"/>
               <w:left w:val="single" w:sz="4" w:space="0" w:color="000000"/>
@@ -25753,7 +25753,7 @@
         </w:tc>
         <w:tc>
           <w:tcPr>
-            <w:tcW w:w="1274" w:type="dxa"/>
+            <w:tcW w:w="1273" w:type="dxa"/>
             <w:tcBorders>
               <w:top w:val="single" w:sz="4" w:space="0" w:color="000000"/>
               <w:left w:val="single" w:sz="4" w:space="0" w:color="000000"/>
@@ -25855,7 +25855,7 @@
         </w:tc>
         <w:tc>
           <w:tcPr>
-            <w:tcW w:w="4962" w:type="dxa"/>
+            <w:tcW w:w="4963" w:type="dxa"/>
             <w:tcBorders>
               <w:top w:val="single" w:sz="4" w:space="0" w:color="000000"/>
               <w:left w:val="single" w:sz="4" w:space="0" w:color="000000"/>
@@ -25886,7 +25886,7 @@
         </w:tc>
         <w:tc>
           <w:tcPr>
-            <w:tcW w:w="1274" w:type="dxa"/>
+            <w:tcW w:w="1273" w:type="dxa"/>
             <w:tcBorders>
               <w:top w:val="single" w:sz="4" w:space="0" w:color="000000"/>
               <w:left w:val="single" w:sz="4" w:space="0" w:color="000000"/>
@@ -25986,7 +25986,7 @@
         </w:tc>
         <w:tc>
           <w:tcPr>
-            <w:tcW w:w="4962" w:type="dxa"/>
+            <w:tcW w:w="4963" w:type="dxa"/>
             <w:tcBorders>
               <w:top w:val="single" w:sz="4" w:space="0" w:color="000000"/>
               <w:left w:val="single" w:sz="4" w:space="0" w:color="000000"/>
@@ -26017,7 +26017,7 @@
         </w:tc>
         <w:tc>
           <w:tcPr>
-            <w:tcW w:w="1274" w:type="dxa"/>
+            <w:tcW w:w="1273" w:type="dxa"/>
             <w:tcBorders>
               <w:top w:val="single" w:sz="4" w:space="0" w:color="000000"/>
               <w:left w:val="single" w:sz="4" w:space="0" w:color="000000"/>
@@ -26117,7 +26117,7 @@
         </w:tc>
         <w:tc>
           <w:tcPr>
-            <w:tcW w:w="4962" w:type="dxa"/>
+            <w:tcW w:w="4963" w:type="dxa"/>
             <w:tcBorders>
               <w:top w:val="single" w:sz="4" w:space="0" w:color="000000"/>
               <w:left w:val="single" w:sz="4" w:space="0" w:color="000000"/>
@@ -26148,7 +26148,7 @@
         </w:tc>
         <w:tc>
           <w:tcPr>
-            <w:tcW w:w="1274" w:type="dxa"/>
+            <w:tcW w:w="1273" w:type="dxa"/>
             <w:tcBorders>
               <w:top w:val="single" w:sz="4" w:space="0" w:color="000000"/>
               <w:left w:val="single" w:sz="4" w:space="0" w:color="000000"/>
@@ -26251,7 +26251,7 @@
         </w:tc>
         <w:tc>
           <w:tcPr>
-            <w:tcW w:w="4962" w:type="dxa"/>
+            <w:tcW w:w="4963" w:type="dxa"/>
             <w:tcBorders>
               <w:top w:val="single" w:sz="4" w:space="0" w:color="000000"/>
               <w:left w:val="single" w:sz="4" w:space="0" w:color="000000"/>
@@ -26282,7 +26282,7 @@
         </w:tc>
         <w:tc>
           <w:tcPr>
-            <w:tcW w:w="1274" w:type="dxa"/>
+            <w:tcW w:w="1273" w:type="dxa"/>
             <w:tcBorders>
               <w:top w:val="single" w:sz="4" w:space="0" w:color="000000"/>
               <w:left w:val="single" w:sz="4" w:space="0" w:color="000000"/>
@@ -26437,7 +26437,7 @@
         </w:tc>
         <w:tc>
           <w:tcPr>
-            <w:tcW w:w="4962" w:type="dxa"/>
+            <w:tcW w:w="4963" w:type="dxa"/>
             <w:tcBorders>
               <w:top w:val="single" w:sz="4" w:space="0" w:color="000000"/>
               <w:left w:val="single" w:sz="4" w:space="0" w:color="000000"/>
@@ -26496,7 +26496,7 @@
                 <w:szCs w:val="24"/>
                 <w:lang w:val="en-US"/>
               </w:rPr>
-              <w:t xml:space="preserve">  ●  </w:t>
+              <w:t xml:space="preserve">●  </w:t>
             </w:r>
             <w:r>
               <w:rPr>
@@ -26566,7 +26566,7 @@
                 <w:szCs w:val="24"/>
                 <w:lang w:val="en-US"/>
               </w:rPr>
-              <w:t xml:space="preserve">  ●  </w:t>
+              <w:t xml:space="preserve">●  </w:t>
             </w:r>
             <w:r>
               <w:rPr>
@@ -26636,7 +26636,7 @@
                 <w:szCs w:val="24"/>
                 <w:lang w:val="en-US"/>
               </w:rPr>
-              <w:t xml:space="preserve">  ●  </w:t>
+              <w:t xml:space="preserve">●  </w:t>
             </w:r>
             <w:r>
               <w:rPr>
@@ -26706,7 +26706,7 @@
                 <w:szCs w:val="24"/>
                 <w:lang w:val="en-US"/>
               </w:rPr>
-              <w:t xml:space="preserve">  ●  </w:t>
+              <w:t xml:space="preserve">●  </w:t>
             </w:r>
             <w:r>
               <w:rPr>
@@ -26776,7 +26776,7 @@
                 <w:szCs w:val="24"/>
                 <w:lang w:val="en-US"/>
               </w:rPr>
-              <w:t xml:space="preserve">  ●  </w:t>
+              <w:t xml:space="preserve">●  </w:t>
             </w:r>
             <w:r>
               <w:rPr>
@@ -26836,7 +26836,7 @@
         </w:tc>
         <w:tc>
           <w:tcPr>
-            <w:tcW w:w="1274" w:type="dxa"/>
+            <w:tcW w:w="1273" w:type="dxa"/>
             <w:tcBorders>
               <w:top w:val="single" w:sz="4" w:space="0" w:color="000000"/>
               <w:left w:val="single" w:sz="4" w:space="0" w:color="000000"/>
@@ -26941,7 +26941,7 @@
         </w:tc>
         <w:tc>
           <w:tcPr>
-            <w:tcW w:w="4962" w:type="dxa"/>
+            <w:tcW w:w="4963" w:type="dxa"/>
             <w:tcBorders>
               <w:top w:val="single" w:sz="4" w:space="0" w:color="000000"/>
               <w:left w:val="single" w:sz="4" w:space="0" w:color="000000"/>
@@ -26973,7 +26973,7 @@
         </w:tc>
         <w:tc>
           <w:tcPr>
-            <w:tcW w:w="1274" w:type="dxa"/>
+            <w:tcW w:w="1273" w:type="dxa"/>
             <w:tcBorders>
               <w:top w:val="single" w:sz="4" w:space="0" w:color="000000"/>
               <w:left w:val="single" w:sz="4" w:space="0" w:color="000000"/>
@@ -27075,7 +27075,7 @@
         </w:tc>
         <w:tc>
           <w:tcPr>
-            <w:tcW w:w="4962" w:type="dxa"/>
+            <w:tcW w:w="4963" w:type="dxa"/>
             <w:tcBorders>
               <w:top w:val="single" w:sz="4" w:space="0" w:color="000000"/>
               <w:left w:val="single" w:sz="4" w:space="0" w:color="000000"/>
@@ -27106,7 +27106,7 @@
         </w:tc>
         <w:tc>
           <w:tcPr>
-            <w:tcW w:w="1274" w:type="dxa"/>
+            <w:tcW w:w="1273" w:type="dxa"/>
             <w:tcBorders>
               <w:top w:val="single" w:sz="4" w:space="0" w:color="000000"/>
               <w:left w:val="single" w:sz="4" w:space="0" w:color="000000"/>
@@ -27206,7 +27206,7 @@
         </w:tc>
         <w:tc>
           <w:tcPr>
-            <w:tcW w:w="4962" w:type="dxa"/>
+            <w:tcW w:w="4963" w:type="dxa"/>
             <w:tcBorders>
               <w:top w:val="single" w:sz="4" w:space="0" w:color="000000"/>
               <w:left w:val="single" w:sz="4" w:space="0" w:color="000000"/>
@@ -27237,7 +27237,7 @@
         </w:tc>
         <w:tc>
           <w:tcPr>
-            <w:tcW w:w="1274" w:type="dxa"/>
+            <w:tcW w:w="1273" w:type="dxa"/>
             <w:tcBorders>
               <w:top w:val="single" w:sz="4" w:space="0" w:color="000000"/>
               <w:left w:val="single" w:sz="4" w:space="0" w:color="000000"/>
@@ -27337,7 +27337,7 @@
         </w:tc>
         <w:tc>
           <w:tcPr>
-            <w:tcW w:w="4962" w:type="dxa"/>
+            <w:tcW w:w="4963" w:type="dxa"/>
             <w:tcBorders>
               <w:top w:val="single" w:sz="4" w:space="0" w:color="000000"/>
               <w:left w:val="single" w:sz="4" w:space="0" w:color="000000"/>
@@ -27368,7 +27368,7 @@
         </w:tc>
         <w:tc>
           <w:tcPr>
-            <w:tcW w:w="1274" w:type="dxa"/>
+            <w:tcW w:w="1273" w:type="dxa"/>
             <w:tcBorders>
               <w:top w:val="single" w:sz="4" w:space="0" w:color="000000"/>
               <w:left w:val="single" w:sz="4" w:space="0" w:color="000000"/>
@@ -27471,7 +27471,7 @@
         </w:tc>
         <w:tc>
           <w:tcPr>
-            <w:tcW w:w="4962" w:type="dxa"/>
+            <w:tcW w:w="4963" w:type="dxa"/>
             <w:tcBorders>
               <w:top w:val="single" w:sz="4" w:space="0" w:color="000000"/>
               <w:left w:val="single" w:sz="4" w:space="0" w:color="000000"/>
@@ -27502,7 +27502,7 @@
         </w:tc>
         <w:tc>
           <w:tcPr>
-            <w:tcW w:w="1274" w:type="dxa"/>
+            <w:tcW w:w="1273" w:type="dxa"/>
             <w:tcBorders>
               <w:top w:val="single" w:sz="4" w:space="0" w:color="000000"/>
               <w:left w:val="single" w:sz="4" w:space="0" w:color="000000"/>
@@ -27657,7 +27657,7 @@
         </w:tc>
         <w:tc>
           <w:tcPr>
-            <w:tcW w:w="4962" w:type="dxa"/>
+            <w:tcW w:w="4963" w:type="dxa"/>
             <w:tcBorders>
               <w:top w:val="single" w:sz="4" w:space="0" w:color="000000"/>
               <w:left w:val="single" w:sz="4" w:space="0" w:color="000000"/>
@@ -27716,7 +27716,7 @@
                 <w:szCs w:val="24"/>
                 <w:lang w:val="en-US"/>
               </w:rPr>
-              <w:t xml:space="preserve">  ●  </w:t>
+              <w:t xml:space="preserve">●  </w:t>
             </w:r>
             <w:r>
               <w:rPr>
@@ -27786,7 +27786,7 @@
                 <w:szCs w:val="24"/>
                 <w:lang w:val="en-US"/>
               </w:rPr>
-              <w:t xml:space="preserve">  ●  </w:t>
+              <w:t xml:space="preserve">●  </w:t>
             </w:r>
             <w:r>
               <w:rPr>
@@ -27856,7 +27856,7 @@
                 <w:szCs w:val="24"/>
                 <w:lang w:val="en-US"/>
               </w:rPr>
-              <w:t xml:space="preserve">  ●  </w:t>
+              <w:t xml:space="preserve">●  </w:t>
             </w:r>
             <w:r>
               <w:rPr>
@@ -27926,7 +27926,7 @@
                 <w:szCs w:val="24"/>
                 <w:lang w:val="en-US"/>
               </w:rPr>
-              <w:t xml:space="preserve">  ●  </w:t>
+              <w:t xml:space="preserve">●  </w:t>
             </w:r>
             <w:r>
               <w:rPr>
@@ -27996,7 +27996,7 @@
                 <w:szCs w:val="24"/>
                 <w:lang w:val="en-US"/>
               </w:rPr>
-              <w:t xml:space="preserve">  ●  </w:t>
+              <w:t xml:space="preserve">●  </w:t>
             </w:r>
             <w:r>
               <w:rPr>
@@ -28056,7 +28056,7 @@
         </w:tc>
         <w:tc>
           <w:tcPr>
-            <w:tcW w:w="1274" w:type="dxa"/>
+            <w:tcW w:w="1273" w:type="dxa"/>
             <w:tcBorders>
               <w:top w:val="single" w:sz="4" w:space="0" w:color="000000"/>
               <w:left w:val="single" w:sz="4" w:space="0" w:color="000000"/>
@@ -28161,7 +28161,7 @@
         </w:tc>
         <w:tc>
           <w:tcPr>
-            <w:tcW w:w="4962" w:type="dxa"/>
+            <w:tcW w:w="4963" w:type="dxa"/>
             <w:tcBorders>
               <w:top w:val="single" w:sz="4" w:space="0" w:color="000000"/>
               <w:left w:val="single" w:sz="4" w:space="0" w:color="000000"/>
@@ -28193,7 +28193,7 @@
         </w:tc>
         <w:tc>
           <w:tcPr>
-            <w:tcW w:w="1274" w:type="dxa"/>
+            <w:tcW w:w="1273" w:type="dxa"/>
             <w:tcBorders>
               <w:top w:val="single" w:sz="4" w:space="0" w:color="000000"/>
               <w:left w:val="single" w:sz="4" w:space="0" w:color="000000"/>
@@ -28295,7 +28295,7 @@
         </w:tc>
         <w:tc>
           <w:tcPr>
-            <w:tcW w:w="4962" w:type="dxa"/>
+            <w:tcW w:w="4963" w:type="dxa"/>
             <w:tcBorders>
               <w:top w:val="single" w:sz="4" w:space="0" w:color="000000"/>
               <w:left w:val="single" w:sz="4" w:space="0" w:color="000000"/>
@@ -28326,7 +28326,7 @@
         </w:tc>
         <w:tc>
           <w:tcPr>
-            <w:tcW w:w="1274" w:type="dxa"/>
+            <w:tcW w:w="1273" w:type="dxa"/>
             <w:tcBorders>
               <w:top w:val="single" w:sz="4" w:space="0" w:color="000000"/>
               <w:left w:val="single" w:sz="4" w:space="0" w:color="000000"/>
@@ -28426,7 +28426,7 @@
         </w:tc>
         <w:tc>
           <w:tcPr>
-            <w:tcW w:w="4962" w:type="dxa"/>
+            <w:tcW w:w="4963" w:type="dxa"/>
             <w:tcBorders>
               <w:top w:val="single" w:sz="4" w:space="0" w:color="000000"/>
               <w:left w:val="single" w:sz="4" w:space="0" w:color="000000"/>
@@ -28457,7 +28457,7 @@
         </w:tc>
         <w:tc>
           <w:tcPr>
-            <w:tcW w:w="1274" w:type="dxa"/>
+            <w:tcW w:w="1273" w:type="dxa"/>
             <w:tcBorders>
               <w:top w:val="single" w:sz="4" w:space="0" w:color="000000"/>
               <w:left w:val="single" w:sz="4" w:space="0" w:color="000000"/>
@@ -28557,7 +28557,7 @@
         </w:tc>
         <w:tc>
           <w:tcPr>
-            <w:tcW w:w="4962" w:type="dxa"/>
+            <w:tcW w:w="4963" w:type="dxa"/>
             <w:tcBorders>
               <w:top w:val="single" w:sz="4" w:space="0" w:color="000000"/>
               <w:left w:val="single" w:sz="4" w:space="0" w:color="000000"/>
@@ -28588,7 +28588,7 @@
         </w:tc>
         <w:tc>
           <w:tcPr>
-            <w:tcW w:w="1274" w:type="dxa"/>
+            <w:tcW w:w="1273" w:type="dxa"/>
             <w:tcBorders>
               <w:top w:val="single" w:sz="4" w:space="0" w:color="000000"/>
               <w:left w:val="single" w:sz="4" w:space="0" w:color="000000"/>
@@ -28691,7 +28691,7 @@
         </w:tc>
         <w:tc>
           <w:tcPr>
-            <w:tcW w:w="4962" w:type="dxa"/>
+            <w:tcW w:w="4963" w:type="dxa"/>
             <w:tcBorders>
               <w:top w:val="single" w:sz="4" w:space="0" w:color="000000"/>
               <w:left w:val="single" w:sz="4" w:space="0" w:color="000000"/>
@@ -28722,7 +28722,7 @@
         </w:tc>
         <w:tc>
           <w:tcPr>
-            <w:tcW w:w="1274" w:type="dxa"/>
+            <w:tcW w:w="1273" w:type="dxa"/>
             <w:tcBorders>
               <w:top w:val="single" w:sz="4" w:space="0" w:color="000000"/>
               <w:left w:val="single" w:sz="4" w:space="0" w:color="000000"/>
@@ -28877,7 +28877,7 @@
         </w:tc>
         <w:tc>
           <w:tcPr>
-            <w:tcW w:w="4962" w:type="dxa"/>
+            <w:tcW w:w="4963" w:type="dxa"/>
             <w:tcBorders>
               <w:top w:val="single" w:sz="4" w:space="0" w:color="000000"/>
               <w:left w:val="single" w:sz="4" w:space="0" w:color="000000"/>
@@ -28936,7 +28936,7 @@
                 <w:szCs w:val="24"/>
                 <w:lang w:val="en-US"/>
               </w:rPr>
-              <w:t xml:space="preserve">  ●  </w:t>
+              <w:t xml:space="preserve">●  </w:t>
             </w:r>
             <w:r>
               <w:rPr>
@@ -29006,7 +29006,7 @@
                 <w:szCs w:val="24"/>
                 <w:lang w:val="en-US"/>
               </w:rPr>
-              <w:t xml:space="preserve">  ●  </w:t>
+              <w:t xml:space="preserve">●  </w:t>
             </w:r>
             <w:r>
               <w:rPr>
@@ -29076,7 +29076,7 @@
                 <w:szCs w:val="24"/>
                 <w:lang w:val="en-US"/>
               </w:rPr>
-              <w:t xml:space="preserve">  ●  </w:t>
+              <w:t xml:space="preserve">●  </w:t>
             </w:r>
             <w:r>
               <w:rPr>
@@ -29146,7 +29146,7 @@
                 <w:szCs w:val="24"/>
                 <w:lang w:val="en-US"/>
               </w:rPr>
-              <w:t xml:space="preserve">  ●  </w:t>
+              <w:t xml:space="preserve">●  </w:t>
             </w:r>
             <w:r>
               <w:rPr>
@@ -29216,7 +29216,7 @@
                 <w:szCs w:val="24"/>
                 <w:lang w:val="en-US"/>
               </w:rPr>
-              <w:t xml:space="preserve">  ●  </w:t>
+              <w:t xml:space="preserve">●  </w:t>
             </w:r>
             <w:r>
               <w:rPr>
@@ -29286,7 +29286,7 @@
                 <w:szCs w:val="24"/>
                 <w:lang w:val="en-US"/>
               </w:rPr>
-              <w:t xml:space="preserve">  ●  </w:t>
+              <w:t xml:space="preserve">●  </w:t>
             </w:r>
             <w:r>
               <w:rPr>
@@ -29346,7 +29346,7 @@
         </w:tc>
         <w:tc>
           <w:tcPr>
-            <w:tcW w:w="1274" w:type="dxa"/>
+            <w:tcW w:w="1273" w:type="dxa"/>
             <w:tcBorders>
               <w:top w:val="single" w:sz="4" w:space="0" w:color="000000"/>
               <w:left w:val="single" w:sz="4" w:space="0" w:color="000000"/>
@@ -29451,7 +29451,7 @@
         </w:tc>
         <w:tc>
           <w:tcPr>
-            <w:tcW w:w="4962" w:type="dxa"/>
+            <w:tcW w:w="4963" w:type="dxa"/>
             <w:tcBorders>
               <w:top w:val="single" w:sz="4" w:space="0" w:color="000000"/>
               <w:left w:val="single" w:sz="4" w:space="0" w:color="000000"/>
@@ -29483,7 +29483,7 @@
         </w:tc>
         <w:tc>
           <w:tcPr>
-            <w:tcW w:w="1274" w:type="dxa"/>
+            <w:tcW w:w="1273" w:type="dxa"/>
             <w:tcBorders>
               <w:top w:val="single" w:sz="4" w:space="0" w:color="000000"/>
               <w:left w:val="single" w:sz="4" w:space="0" w:color="000000"/>
@@ -29585,7 +29585,7 @@
         </w:tc>
         <w:tc>
           <w:tcPr>
-            <w:tcW w:w="4962" w:type="dxa"/>
+            <w:tcW w:w="4963" w:type="dxa"/>
             <w:tcBorders>
               <w:top w:val="single" w:sz="4" w:space="0" w:color="000000"/>
               <w:left w:val="single" w:sz="4" w:space="0" w:color="000000"/>
@@ -29616,7 +29616,7 @@
         </w:tc>
         <w:tc>
           <w:tcPr>
-            <w:tcW w:w="1274" w:type="dxa"/>
+            <w:tcW w:w="1273" w:type="dxa"/>
             <w:tcBorders>
               <w:top w:val="single" w:sz="4" w:space="0" w:color="000000"/>
               <w:left w:val="single" w:sz="4" w:space="0" w:color="000000"/>
@@ -29716,7 +29716,7 @@
         </w:tc>
         <w:tc>
           <w:tcPr>
-            <w:tcW w:w="4962" w:type="dxa"/>
+            <w:tcW w:w="4963" w:type="dxa"/>
             <w:tcBorders>
               <w:top w:val="single" w:sz="4" w:space="0" w:color="000000"/>
               <w:left w:val="single" w:sz="4" w:space="0" w:color="000000"/>
@@ -29747,7 +29747,7 @@
         </w:tc>
         <w:tc>
           <w:tcPr>
-            <w:tcW w:w="1274" w:type="dxa"/>
+            <w:tcW w:w="1273" w:type="dxa"/>
             <w:tcBorders>
               <w:top w:val="single" w:sz="4" w:space="0" w:color="000000"/>
               <w:left w:val="single" w:sz="4" w:space="0" w:color="000000"/>
@@ -29847,7 +29847,7 @@
         </w:tc>
         <w:tc>
           <w:tcPr>
-            <w:tcW w:w="4962" w:type="dxa"/>
+            <w:tcW w:w="4963" w:type="dxa"/>
             <w:tcBorders>
               <w:top w:val="single" w:sz="4" w:space="0" w:color="000000"/>
               <w:left w:val="single" w:sz="4" w:space="0" w:color="000000"/>
@@ -29878,7 +29878,7 @@
         </w:tc>
         <w:tc>
           <w:tcPr>
-            <w:tcW w:w="1274" w:type="dxa"/>
+            <w:tcW w:w="1273" w:type="dxa"/>
             <w:tcBorders>
               <w:top w:val="single" w:sz="4" w:space="0" w:color="000000"/>
               <w:left w:val="single" w:sz="4" w:space="0" w:color="000000"/>
@@ -29981,7 +29981,7 @@
         </w:tc>
         <w:tc>
           <w:tcPr>
-            <w:tcW w:w="4962" w:type="dxa"/>
+            <w:tcW w:w="4963" w:type="dxa"/>
             <w:tcBorders>
               <w:top w:val="single" w:sz="4" w:space="0" w:color="000000"/>
               <w:left w:val="single" w:sz="4" w:space="0" w:color="000000"/>
@@ -30012,7 +30012,7 @@
         </w:tc>
         <w:tc>
           <w:tcPr>
-            <w:tcW w:w="1274" w:type="dxa"/>
+            <w:tcW w:w="1273" w:type="dxa"/>
             <w:tcBorders>
               <w:top w:val="single" w:sz="4" w:space="0" w:color="000000"/>
               <w:left w:val="single" w:sz="4" w:space="0" w:color="000000"/>
@@ -30107,7 +30107,7 @@
         </w:tc>
         <w:tc>
           <w:tcPr>
-            <w:tcW w:w="4962" w:type="dxa"/>
+            <w:tcW w:w="4963" w:type="dxa"/>
             <w:tcBorders>
               <w:top w:val="single" w:sz="4" w:space="0" w:color="000000"/>
               <w:left w:val="single" w:sz="4" w:space="0" w:color="000000"/>
@@ -30141,7 +30141,7 @@
         </w:tc>
         <w:tc>
           <w:tcPr>
-            <w:tcW w:w="1274" w:type="dxa"/>
+            <w:tcW w:w="1273" w:type="dxa"/>
             <w:tcBorders>
               <w:top w:val="single" w:sz="4" w:space="0" w:color="000000"/>
               <w:left w:val="single" w:sz="4" w:space="0" w:color="000000"/>
@@ -30237,7 +30237,7 @@
         </w:tc>
         <w:tc>
           <w:tcPr>
-            <w:tcW w:w="4962" w:type="dxa"/>
+            <w:tcW w:w="4963" w:type="dxa"/>
             <w:tcBorders>
               <w:top w:val="single" w:sz="4" w:space="0" w:color="000000"/>
               <w:left w:val="single" w:sz="4" w:space="0" w:color="000000"/>
@@ -30266,7 +30266,7 @@
         </w:tc>
         <w:tc>
           <w:tcPr>
-            <w:tcW w:w="1274" w:type="dxa"/>
+            <w:tcW w:w="1273" w:type="dxa"/>
             <w:tcBorders>
               <w:top w:val="single" w:sz="4" w:space="0" w:color="000000"/>
               <w:left w:val="single" w:sz="4" w:space="0" w:color="000000"/>
@@ -30357,7 +30357,7 @@
         </w:tc>
         <w:tc>
           <w:tcPr>
-            <w:tcW w:w="4962" w:type="dxa"/>
+            <w:tcW w:w="4963" w:type="dxa"/>
             <w:tcBorders>
               <w:top w:val="single" w:sz="4" w:space="0" w:color="000000"/>
               <w:left w:val="single" w:sz="4" w:space="0" w:color="000000"/>
@@ -30387,7 +30387,7 @@
         </w:tc>
         <w:tc>
           <w:tcPr>
-            <w:tcW w:w="1274" w:type="dxa"/>
+            <w:tcW w:w="1273" w:type="dxa"/>
             <w:tcBorders>
               <w:top w:val="single" w:sz="4" w:space="0" w:color="000000"/>
               <w:left w:val="single" w:sz="4" w:space="0" w:color="000000"/>
@@ -30487,7 +30487,7 @@
         </w:tc>
         <w:tc>
           <w:tcPr>
-            <w:tcW w:w="4962" w:type="dxa"/>
+            <w:tcW w:w="4963" w:type="dxa"/>
             <w:tcBorders>
               <w:top w:val="single" w:sz="4" w:space="0" w:color="000000"/>
               <w:left w:val="single" w:sz="4" w:space="0" w:color="000000"/>
@@ -30517,7 +30517,7 @@
         </w:tc>
         <w:tc>
           <w:tcPr>
-            <w:tcW w:w="1274" w:type="dxa"/>
+            <w:tcW w:w="1273" w:type="dxa"/>
             <w:tcBorders>
               <w:top w:val="single" w:sz="4" w:space="0" w:color="000000"/>
               <w:left w:val="single" w:sz="4" w:space="0" w:color="000000"/>
@@ -30617,7 +30617,7 @@
         </w:tc>
         <w:tc>
           <w:tcPr>
-            <w:tcW w:w="4962" w:type="dxa"/>
+            <w:tcW w:w="4963" w:type="dxa"/>
             <w:tcBorders>
               <w:top w:val="single" w:sz="4" w:space="0" w:color="000000"/>
               <w:left w:val="single" w:sz="4" w:space="0" w:color="000000"/>
@@ -30646,7 +30646,7 @@
         </w:tc>
         <w:tc>
           <w:tcPr>
-            <w:tcW w:w="1274" w:type="dxa"/>
+            <w:tcW w:w="1273" w:type="dxa"/>
             <w:tcBorders>
               <w:top w:val="single" w:sz="4" w:space="0" w:color="000000"/>
               <w:left w:val="single" w:sz="4" w:space="0" w:color="000000"/>
@@ -31453,8 +31453,8 @@
           <w:lang w:val="bg-BG"/>
         </w:rPr>
       </w:r>
-      <w:bookmarkStart w:id="2" w:name="_Hlk174617329"/>
-      <w:bookmarkStart w:id="3" w:name="_Hlk174617329"/>
+      <w:bookmarkStart w:id="2" w:name="_Hlk174617329_Copy_1"/>
+      <w:bookmarkStart w:id="3" w:name="_Hlk174617329_Copy_1"/>
       <w:bookmarkEnd w:id="3"/>
     </w:p>
     <w:p>
@@ -31878,6 +31878,7 @@
           <w:pPr>
             <w:pStyle w:val="Header"/>
             <w:widowControl/>
+            <w:suppressAutoHyphens w:val="true"/>
             <w:bidi w:val="0"/>
             <w:spacing w:before="0" w:after="0"/>
             <w:ind w:left="-115"/>
@@ -31910,6 +31911,7 @@
           <w:pPr>
             <w:pStyle w:val="Header"/>
             <w:widowControl/>
+            <w:suppressAutoHyphens w:val="true"/>
             <w:bidi w:val="0"/>
             <w:spacing w:before="0" w:after="0"/>
             <w:jc w:val="center"/>
@@ -31941,6 +31943,7 @@
           <w:pPr>
             <w:pStyle w:val="Header"/>
             <w:widowControl/>
+            <w:suppressAutoHyphens w:val="true"/>
             <w:bidi w:val="0"/>
             <w:spacing w:before="0" w:after="0"/>
             <w:ind w:right="-115"/>
@@ -32004,6 +32007,7 @@
           <w:pPr>
             <w:pStyle w:val="Header"/>
             <w:widowControl/>
+            <w:suppressAutoHyphens w:val="true"/>
             <w:bidi w:val="0"/>
             <w:spacing w:before="0" w:after="0"/>
             <w:ind w:left="-115"/>
@@ -32036,6 +32040,7 @@
           <w:pPr>
             <w:pStyle w:val="Header"/>
             <w:widowControl/>
+            <w:suppressAutoHyphens w:val="true"/>
             <w:bidi w:val="0"/>
             <w:spacing w:before="0" w:after="0"/>
             <w:jc w:val="center"/>
@@ -32067,6 +32072,7 @@
           <w:pPr>
             <w:pStyle w:val="Header"/>
             <w:widowControl/>
+            <w:suppressAutoHyphens w:val="true"/>
             <w:bidi w:val="0"/>
             <w:spacing w:before="0" w:after="0"/>
             <w:ind w:right="-115"/>
@@ -32760,6 +32766,7 @@
     <w:qFormat/>
     <w:pPr>
       <w:widowControl/>
+      <w:suppressAutoHyphens w:val="true"/>
       <w:bidi w:val="0"/>
       <w:spacing w:lineRule="auto" w:line="259" w:before="0" w:after="160"/>
       <w:jc w:val="left"/>

</xml_diff>